<commit_message>
Explain the `mut` keyword in the parameters
This is the first time we've used this syntax, and we actually claim to
be modifying the signature in this listing but the mut keyword magically
appears without explanation at all in the next listing, oops. We should
add it and explain it here.

Fixes #905.
</commit_message>
<xml_diff>
--- a/second-edition/nostarch/odt/chapter13.docx
+++ b/second-edition/nostarch/odt/chapter13.docx
@@ -10359,7 +10359,7 @@
               <w:rPr/>
             </w:rPrChange>
           </w:rPr>
-          <w:t>y</w:t>
+          <w:t></w:t>
         </w:r>
       </w:ins>
       <w:r>
@@ -10381,7 +10381,7 @@
               <w:rPr/>
             </w:rPrChange>
           </w:rPr>
-          <w:t>z</w:t>
+          <w:t></w:t>
         </w:r>
       </w:ins>
       <w:r>
@@ -11164,7 +11164,7 @@
               </w:rPr>
             </w:rPrChange>
           </w:rPr>
-          <w:t>y</w:t>
+          <w:t></w:t>
         </w:r>
       </w:ins>
       <w:r>
@@ -11575,7 +11575,7 @@
               <w:rPr/>
             </w:rPrChange>
           </w:rPr>
-          <w:t>w</w:t>
+          <w:t></w:t>
         </w:r>
       </w:ins>
       <w:r>
@@ -11710,7 +11710,7 @@
               <w:rPr/>
             </w:rPrChange>
           </w:rPr>
-          <w:t>x</w:t>
+          <w:t></w:t>
         </w:r>
       </w:ins>
       <w:r>
@@ -20414,7 +20414,7 @@
               <w:rPr/>
             </w:rPrChange>
           </w:rPr>
-          <w:t>u</w:t>
+          <w:t></w:t>
         </w:r>
         <w:r>
           <w:rPr>
@@ -20442,7 +20442,7 @@
               <w:rPr/>
             </w:rPrChange>
           </w:rPr>
-          <w:t>v</w:t>
+          <w:t></w:t>
         </w:r>
       </w:ins>
       <w:r>
@@ -20464,7 +20464,7 @@
               <w:rPr/>
             </w:rPrChange>
           </w:rPr>
-          <w:t>w</w:t>
+          <w:t></w:t>
         </w:r>
       </w:ins>
       <w:r>
@@ -20486,7 +20486,7 @@
               <w:rPr/>
             </w:rPrChange>
           </w:rPr>
-          <w:t>x</w:t>
+          <w:t></w:t>
         </w:r>
       </w:ins>
       <w:r>
@@ -20942,7 +20942,7 @@
               </w:rPr>
             </w:rPrChange>
           </w:rPr>
-          <w:t>w</w:t>
+          <w:t></w:t>
         </w:r>
       </w:ins>
       <w:r>
@@ -21189,9 +21189,7 @@
           <w:t></w:t>
         </w:r>
       </w:ins>
-      <w:bookmarkStart w:id="690" w:name="_GoBack"/>
-      <w:bookmarkEnd w:id="690"/>
-      <w:del w:id="691" w:author="Liz Chadwick" w:date="2017-09-21T16:12:00Z">
+      <w:del w:id="690" w:author="Liz Chadwick" w:date="2017-09-21T16:12:00Z">
         <w:r>
           <w:rPr>
             <w:rFonts w:eastAsia="Microsoft YaHei" w:hint="eastAsia"/>
@@ -21252,8 +21250,8 @@
           <w:rFonts w:eastAsia="Microsoft YaHei"/>
         </w:rPr>
       </w:pPr>
-      <w:bookmarkStart w:id="692" w:name="implementing-the-`iterator`-trait-to-cre"/>
-      <w:bookmarkEnd w:id="692"/>
+      <w:bookmarkStart w:id="691" w:name="implementing-the-`iterator`-trait-to-cre"/>
+      <w:bookmarkEnd w:id="691"/>
       <w:r>
         <w:rPr>
           <w:rFonts w:eastAsia="Microsoft YaHei" w:hint="eastAsia"/>
@@ -21344,7 +21342,7 @@
         </w:rPr>
         <w:t xml:space="preserve"> on a vector. We can</w:t>
       </w:r>
-      <w:del w:id="693" w:author="Carol Nichols" w:date="2017-10-05T15:55:00Z">
+      <w:del w:id="692" w:author="Carol Nichols" w:date="2017-10-05T15:55:00Z">
         <w:r>
           <w:rPr>
             <w:rFonts w:eastAsia="Microsoft YaHei" w:hint="eastAsia"/>
@@ -21370,8 +21368,8 @@
         </w:rPr>
         <w:t>types in the standard library, such as hash map</w:t>
       </w:r>
-      <w:ins w:id="694" w:author="Liz Chadwick" w:date="2017-09-21T16:18:00Z">
-        <w:del w:id="695" w:author="Carol Nichols" w:date="2017-10-05T15:54:00Z">
+      <w:ins w:id="693" w:author="Liz Chadwick" w:date="2017-09-21T16:18:00Z">
+        <w:del w:id="694" w:author="Carol Nichols" w:date="2017-10-05T15:54:00Z">
           <w:r>
             <w:rPr>
               <w:rFonts w:eastAsia="Microsoft YaHei"/>
@@ -21380,7 +21378,7 @@
           </w:r>
         </w:del>
       </w:ins>
-      <w:ins w:id="696" w:author="Carol Nichols" w:date="2017-10-05T15:54:00Z">
+      <w:ins w:id="695" w:author="Carol Nichols" w:date="2017-10-05T15:54:00Z">
         <w:r>
           <w:rPr>
             <w:rFonts w:eastAsia="Microsoft YaHei"/>
@@ -21388,7 +21386,7 @@
           <w:t>.</w:t>
         </w:r>
       </w:ins>
-      <w:ins w:id="697" w:author="Liz Chadwick" w:date="2017-09-21T16:18:00Z">
+      <w:ins w:id="696" w:author="Liz Chadwick" w:date="2017-09-21T16:18:00Z">
         <w:r>
           <w:rPr>
             <w:rFonts w:eastAsia="Microsoft YaHei"/>
@@ -21396,7 +21394,7 @@
           <w:t xml:space="preserve"> </w:t>
         </w:r>
       </w:ins>
-      <w:ins w:id="698" w:author="Carol Nichols" w:date="2017-10-05T15:55:00Z">
+      <w:ins w:id="697" w:author="Carol Nichols" w:date="2017-10-05T15:55:00Z">
         <w:r>
           <w:rPr>
             <w:rFonts w:eastAsia="Microsoft YaHei"/>
@@ -21404,8 +21402,8 @@
           <w:t xml:space="preserve">We can also create </w:t>
         </w:r>
       </w:ins>
-      <w:ins w:id="699" w:author="Liz Chadwick" w:date="2017-09-21T16:18:00Z">
-        <w:del w:id="700" w:author="Carol Nichols" w:date="2017-10-05T15:55:00Z">
+      <w:ins w:id="698" w:author="Liz Chadwick" w:date="2017-09-21T16:18:00Z">
+        <w:del w:id="699" w:author="Carol Nichols" w:date="2017-10-05T15:55:00Z">
           <w:r>
             <w:rPr>
               <w:rFonts w:eastAsia="Microsoft YaHei"/>
@@ -21414,7 +21412,7 @@
           </w:r>
         </w:del>
       </w:ins>
-      <w:del w:id="701" w:author="Liz Chadwick" w:date="2017-09-21T16:18:00Z">
+      <w:del w:id="700" w:author="Liz Chadwick" w:date="2017-09-21T16:18:00Z">
         <w:r>
           <w:rPr>
             <w:rFonts w:eastAsia="Microsoft YaHei" w:hint="eastAsia"/>
@@ -21453,7 +21451,7 @@
         </w:rPr>
         <w:t>iterators that do anything we want</w:t>
       </w:r>
-      <w:ins w:id="702" w:author="Carol Nichols" w:date="2017-10-05T15:55:00Z">
+      <w:ins w:id="701" w:author="Carol Nichols" w:date="2017-10-05T15:55:00Z">
         <w:r>
           <w:rPr>
             <w:rFonts w:eastAsia="Microsoft YaHei"/>
@@ -21464,7 +21462,7 @@
           <w:rPr>
             <w:rStyle w:val="Literal"/>
             <w:rFonts w:eastAsia="Microsoft YaHei"/>
-            <w:rPrChange w:id="703" w:author="Carol Nichols" w:date="2017-10-05T15:55:00Z">
+            <w:rPrChange w:id="702" w:author="Carol Nichols" w:date="2017-10-05T15:55:00Z">
               <w:rPr>
                 <w:rFonts w:eastAsia="Microsoft YaHei"/>
               </w:rPr>
@@ -21553,7 +21551,7 @@
         </w:rPr>
         <w:t xml:space="preserve">ve done that, we can use all </w:t>
       </w:r>
-      <w:del w:id="704" w:author="Liz Chadwick" w:date="2017-09-21T16:18:00Z">
+      <w:del w:id="703" w:author="Liz Chadwick" w:date="2017-09-21T16:18:00Z">
         <w:r>
           <w:rPr>
             <w:rFonts w:eastAsia="Microsoft YaHei" w:hint="eastAsia"/>
@@ -21592,7 +21590,7 @@
         </w:rPr>
         <w:t xml:space="preserve"> trait</w:t>
       </w:r>
-      <w:del w:id="705" w:author="Liz Chadwick" w:date="2017-09-21T16:33:00Z">
+      <w:del w:id="704" w:author="Liz Chadwick" w:date="2017-09-21T16:33:00Z">
         <w:r>
           <w:rPr>
             <w:rFonts w:eastAsia="Microsoft YaHei" w:hint="eastAsia"/>
@@ -21626,7 +21624,7 @@
           <w:rFonts w:eastAsia="Microsoft YaHei"/>
         </w:rPr>
       </w:pPr>
-      <w:ins w:id="706" w:author="Carol Nichols" w:date="2017-10-05T15:56:00Z">
+      <w:ins w:id="705" w:author="Carol Nichols" w:date="2017-10-05T15:56:00Z">
         <w:r>
           <w:rPr>
             <w:rFonts w:eastAsia="Microsoft YaHei"/>
@@ -21634,8 +21632,8 @@
           <w:t xml:space="preserve">To demonstrate, let’s </w:t>
         </w:r>
       </w:ins>
-      <w:ins w:id="707" w:author="Liz Chadwick" w:date="2017-09-21T16:33:00Z">
-        <w:del w:id="708" w:author="Carol Nichols" w:date="2017-10-05T15:56:00Z">
+      <w:ins w:id="706" w:author="Liz Chadwick" w:date="2017-09-21T16:33:00Z">
+        <w:del w:id="707" w:author="Carol Nichols" w:date="2017-10-05T15:56:00Z">
           <w:r>
             <w:rPr>
               <w:rFonts w:eastAsia="Microsoft YaHei"/>
@@ -21650,57 +21648,91 @@
           <w:t xml:space="preserve">create an </w:t>
         </w:r>
       </w:ins>
+      <w:del w:id="708" w:author="Liz Chadwick" w:date="2017-09-21T16:33:00Z">
+        <w:r>
+          <w:rPr>
+            <w:rFonts w:eastAsia="Microsoft YaHei" w:hint="eastAsia"/>
+          </w:rPr>
+          <w:delText xml:space="preserve">The </w:delText>
+        </w:r>
+      </w:del>
+      <w:r>
+        <w:rPr>
+          <w:rFonts w:eastAsia="Microsoft YaHei" w:hint="eastAsia"/>
+        </w:rPr>
+        <w:t xml:space="preserve">iterator </w:t>
+      </w:r>
       <w:del w:id="709" w:author="Liz Chadwick" w:date="2017-09-21T16:33:00Z">
         <w:r>
           <w:rPr>
             <w:rFonts w:eastAsia="Microsoft YaHei" w:hint="eastAsia"/>
           </w:rPr>
-          <w:delText xml:space="preserve">The </w:delText>
+          <w:delText>we</w:delText>
+        </w:r>
+        <w:r>
+          <w:rPr>
+            <w:rFonts w:eastAsia="Microsoft YaHei"/>
+          </w:rPr>
+          <w:delText>’</w:delText>
+        </w:r>
+        <w:r>
+          <w:rPr>
+            <w:rFonts w:eastAsia="Microsoft YaHei" w:hint="eastAsia"/>
+          </w:rPr>
+          <w:delText xml:space="preserve">re going to create is one </w:delText>
         </w:r>
       </w:del>
       <w:r>
         <w:rPr>
           <w:rFonts w:eastAsia="Microsoft YaHei" w:hint="eastAsia"/>
         </w:rPr>
-        <w:t xml:space="preserve">iterator </w:t>
+        <w:t>that will only ever count from 1</w:t>
+      </w:r>
+      <w:r>
+        <w:rPr>
+          <w:rFonts w:eastAsia="Microsoft YaHei" w:hint="eastAsia"/>
+        </w:rPr>
+        <w:t xml:space="preserve"> </w:t>
+      </w:r>
+      <w:r>
+        <w:rPr>
+          <w:rFonts w:eastAsia="Microsoft YaHei" w:hint="eastAsia"/>
+        </w:rPr>
+        <w:t>to 5. First, we</w:t>
+      </w:r>
+      <w:r>
+        <w:rPr>
+          <w:rFonts w:eastAsia="Microsoft YaHei"/>
+        </w:rPr>
+        <w:t>’</w:t>
+      </w:r>
+      <w:r>
+        <w:rPr>
+          <w:rFonts w:eastAsia="Microsoft YaHei" w:hint="eastAsia"/>
+        </w:rPr>
+        <w:t xml:space="preserve">ll create a struct to hold </w:t>
       </w:r>
       <w:del w:id="710" w:author="Liz Chadwick" w:date="2017-09-21T16:33:00Z">
         <w:r>
           <w:rPr>
             <w:rFonts w:eastAsia="Microsoft YaHei" w:hint="eastAsia"/>
           </w:rPr>
-          <w:delText>we</w:delText>
-        </w:r>
-        <w:r>
-          <w:rPr>
-            <w:rFonts w:eastAsia="Microsoft YaHei"/>
-          </w:rPr>
-          <w:delText>’</w:delText>
-        </w:r>
-        <w:r>
-          <w:rPr>
-            <w:rFonts w:eastAsia="Microsoft YaHei" w:hint="eastAsia"/>
-          </w:rPr>
-          <w:delText xml:space="preserve">re going to create is one </w:delText>
+          <w:delText xml:space="preserve">on </w:delText>
         </w:r>
       </w:del>
-      <w:r>
-        <w:rPr>
-          <w:rFonts w:eastAsia="Microsoft YaHei" w:hint="eastAsia"/>
-        </w:rPr>
-        <w:t>that will only ever count from 1</w:t>
-      </w:r>
-      <w:r>
-        <w:rPr>
-          <w:rFonts w:eastAsia="Microsoft YaHei" w:hint="eastAsia"/>
-        </w:rPr>
-        <w:t xml:space="preserve"> </w:t>
-      </w:r>
-      <w:r>
-        <w:rPr>
-          <w:rFonts w:eastAsia="Microsoft YaHei" w:hint="eastAsia"/>
-        </w:rPr>
-        <w:t>to 5. First, we</w:t>
+      <w:del w:id="711" w:author="Carol Nichols" w:date="2017-10-05T18:30:00Z">
+        <w:r>
+          <w:rPr>
+            <w:rFonts w:eastAsia="Microsoft YaHei" w:hint="eastAsia"/>
+          </w:rPr>
+          <w:delText xml:space="preserve">to </w:delText>
+        </w:r>
+      </w:del>
+      <w:r>
+        <w:rPr>
+          <w:rFonts w:eastAsia="Microsoft YaHei" w:hint="eastAsia"/>
+        </w:rPr>
+        <w:t>some values, and then we</w:t>
       </w:r>
       <w:r>
         <w:rPr>
@@ -21712,29 +21744,459 @@
         <w:rPr>
           <w:rFonts w:eastAsia="Microsoft YaHei" w:hint="eastAsia"/>
         </w:rPr>
-        <w:t xml:space="preserve">ll create a struct to hold </w:t>
-      </w:r>
-      <w:del w:id="711" w:author="Liz Chadwick" w:date="2017-09-21T16:33:00Z">
-        <w:r>
-          <w:rPr>
-            <w:rFonts w:eastAsia="Microsoft YaHei" w:hint="eastAsia"/>
-          </w:rPr>
-          <w:delText xml:space="preserve">on </w:delText>
+        <w:t>ll</w:t>
+      </w:r>
+      <w:r>
+        <w:rPr>
+          <w:rFonts w:eastAsia="Microsoft YaHei" w:hint="eastAsia"/>
+        </w:rPr>
+        <w:t xml:space="preserve"> </w:t>
+      </w:r>
+      <w:r>
+        <w:rPr>
+          <w:rFonts w:eastAsia="Microsoft YaHei" w:hint="eastAsia"/>
+        </w:rPr>
+        <w:t xml:space="preserve">make this struct into an iterator by implementing the </w:t>
+      </w:r>
+      <w:r>
+        <w:rPr>
+          <w:rStyle w:val="Literal"/>
+          <w:rFonts w:hint="eastAsia"/>
+        </w:rPr>
+        <w:t>Iterator</w:t>
+      </w:r>
+      <w:r>
+        <w:rPr>
+          <w:rFonts w:eastAsia="Microsoft YaHei" w:hint="eastAsia"/>
+        </w:rPr>
+        <w:t xml:space="preserve"> trait and use</w:t>
+      </w:r>
+      <w:r>
+        <w:rPr>
+          <w:rFonts w:eastAsia="Microsoft YaHei" w:hint="eastAsia"/>
+        </w:rPr>
+        <w:t xml:space="preserve"> </w:t>
+      </w:r>
+      <w:r>
+        <w:rPr>
+          <w:rFonts w:eastAsia="Microsoft YaHei" w:hint="eastAsia"/>
+        </w:rPr>
+        <w:t>the values in that implementation.</w:t>
+      </w:r>
+    </w:p>
+    <w:p>
+      <w:pPr>
+        <w:pStyle w:val="Body"/>
+        <w:rPr>
+          <w:rFonts w:eastAsia="Microsoft YaHei"/>
+        </w:rPr>
+      </w:pPr>
+      <w:r>
+        <w:rPr>
+          <w:rFonts w:eastAsia="Microsoft YaHei" w:hint="eastAsia"/>
+        </w:rPr>
+        <w:t xml:space="preserve">Listing 13-20 has the definition of the </w:t>
+      </w:r>
+      <w:r>
+        <w:rPr>
+          <w:rStyle w:val="Literal"/>
+          <w:rFonts w:hint="eastAsia"/>
+        </w:rPr>
+        <w:t>Counter</w:t>
+      </w:r>
+      <w:r>
+        <w:rPr>
+          <w:rFonts w:eastAsia="Microsoft YaHei" w:hint="eastAsia"/>
+        </w:rPr>
+        <w:t xml:space="preserve"> struct and an associated</w:t>
+      </w:r>
+      <w:r>
+        <w:rPr>
+          <w:rFonts w:eastAsia="Microsoft YaHei" w:hint="eastAsia"/>
+        </w:rPr>
+        <w:t xml:space="preserve"> </w:t>
+      </w:r>
+      <w:r>
+        <w:rPr>
+          <w:rStyle w:val="Literal"/>
+          <w:rFonts w:hint="eastAsia"/>
+        </w:rPr>
+        <w:t>new</w:t>
+      </w:r>
+      <w:r>
+        <w:rPr>
+          <w:rFonts w:eastAsia="Microsoft YaHei" w:hint="eastAsia"/>
+        </w:rPr>
+        <w:t xml:space="preserve"> function to create instances of </w:t>
+      </w:r>
+      <w:r>
+        <w:rPr>
+          <w:rStyle w:val="Literal"/>
+          <w:rFonts w:hint="eastAsia"/>
+        </w:rPr>
+        <w:t>Counter</w:t>
+      </w:r>
+      <w:r>
+        <w:rPr>
+          <w:rFonts w:eastAsia="Microsoft YaHei" w:hint="eastAsia"/>
+        </w:rPr>
+        <w:t>:</w:t>
+      </w:r>
+    </w:p>
+    <w:p>
+      <w:pPr>
+        <w:pStyle w:val="ProductionDirective"/>
+        <w:rPr>
+          <w:rFonts w:eastAsia="Microsoft YaHei"/>
+        </w:rPr>
+      </w:pPr>
+      <w:r>
+        <w:rPr>
+          <w:rFonts w:eastAsia="Microsoft YaHei" w:hint="eastAsia"/>
+        </w:rPr>
+        <w:t>Filename: src/lib.rs</w:t>
+      </w:r>
+    </w:p>
+    <w:p>
+      <w:pPr>
+        <w:pStyle w:val="CodeA"/>
+      </w:pPr>
+      <w:r>
+        <w:rPr>
+          <w:rFonts w:hint="eastAsia"/>
+        </w:rPr>
+        <w:t>struct Counter {</w:t>
+      </w:r>
+    </w:p>
+    <w:p>
+      <w:pPr>
+        <w:pStyle w:val="CodeB"/>
+      </w:pPr>
+      <w:r>
+        <w:rPr>
+          <w:rFonts w:hint="eastAsia"/>
+        </w:rPr>
+        <w:t xml:space="preserve">    count: u32,</w:t>
+      </w:r>
+    </w:p>
+    <w:p>
+      <w:pPr>
+        <w:pStyle w:val="CodeB"/>
+      </w:pPr>
+      <w:r>
+        <w:rPr>
+          <w:rFonts w:hint="eastAsia"/>
+        </w:rPr>
+        <w:t>}</w:t>
+      </w:r>
+    </w:p>
+    <w:p>
+      <w:pPr>
+        <w:pStyle w:val="CodeB"/>
+      </w:pPr>
+    </w:p>
+    <w:p>
+      <w:pPr>
+        <w:pStyle w:val="CodeB"/>
+      </w:pPr>
+      <w:r>
+        <w:rPr>
+          <w:rFonts w:hint="eastAsia"/>
+        </w:rPr>
+        <w:t>impl Counter {</w:t>
+      </w:r>
+    </w:p>
+    <w:p>
+      <w:pPr>
+        <w:pStyle w:val="CodeB"/>
+      </w:pPr>
+      <w:r>
+        <w:rPr>
+          <w:rFonts w:hint="eastAsia"/>
+        </w:rPr>
+        <w:t xml:space="preserve">    fn new() -&gt; Counter {</w:t>
+      </w:r>
+    </w:p>
+    <w:p>
+      <w:pPr>
+        <w:pStyle w:val="CodeB"/>
+      </w:pPr>
+      <w:r>
+        <w:rPr>
+          <w:rFonts w:hint="eastAsia"/>
+        </w:rPr>
+        <w:t xml:space="preserve">        Counter { count: 0 }</w:t>
+      </w:r>
+    </w:p>
+    <w:p>
+      <w:pPr>
+        <w:pStyle w:val="CodeB"/>
+      </w:pPr>
+      <w:r>
+        <w:rPr>
+          <w:rFonts w:hint="eastAsia"/>
+        </w:rPr>
+        <w:t xml:space="preserve">    }</w:t>
+      </w:r>
+    </w:p>
+    <w:p>
+      <w:pPr>
+        <w:pStyle w:val="CodeC"/>
+      </w:pPr>
+      <w:r>
+        <w:rPr>
+          <w:rFonts w:hint="eastAsia"/>
+        </w:rPr>
+        <w:t>}</w:t>
+      </w:r>
+    </w:p>
+    <w:p>
+      <w:pPr>
+        <w:pStyle w:val="Listing"/>
+        <w:rPr>
+          <w:rFonts w:eastAsia="Microsoft YaHei"/>
+        </w:rPr>
+      </w:pPr>
+      <w:r>
+        <w:rPr>
+          <w:rFonts w:eastAsia="Microsoft YaHei" w:hint="eastAsia"/>
+        </w:rPr>
+        <w:t xml:space="preserve">Listing 13-20: Defining the </w:t>
+      </w:r>
+      <w:r>
+        <w:rPr>
+          <w:rStyle w:val="Literal"/>
+          <w:rFonts w:hint="eastAsia"/>
+        </w:rPr>
+        <w:t>Counter</w:t>
+      </w:r>
+      <w:r>
+        <w:rPr>
+          <w:rFonts w:eastAsia="Microsoft YaHei" w:hint="eastAsia"/>
+        </w:rPr>
+        <w:t xml:space="preserve"> struct and a </w:t>
+      </w:r>
+      <w:r>
+        <w:rPr>
+          <w:rStyle w:val="Literal"/>
+          <w:rFonts w:hint="eastAsia"/>
+        </w:rPr>
+        <w:t>new</w:t>
+      </w:r>
+      <w:r>
+        <w:rPr>
+          <w:rFonts w:eastAsia="Microsoft YaHei" w:hint="eastAsia"/>
+        </w:rPr>
+        <w:t xml:space="preserve"> function that creates</w:t>
+      </w:r>
+      <w:r>
+        <w:rPr>
+          <w:rFonts w:eastAsia="Microsoft YaHei" w:hint="eastAsia"/>
+        </w:rPr>
+        <w:t xml:space="preserve"> </w:t>
+      </w:r>
+      <w:r>
+        <w:rPr>
+          <w:rFonts w:eastAsia="Microsoft YaHei" w:hint="eastAsia"/>
+        </w:rPr>
+        <w:t xml:space="preserve">instances of </w:t>
+      </w:r>
+      <w:r>
+        <w:rPr>
+          <w:rStyle w:val="Literal"/>
+          <w:rFonts w:hint="eastAsia"/>
+        </w:rPr>
+        <w:t>Counter</w:t>
+      </w:r>
+      <w:r>
+        <w:rPr>
+          <w:rFonts w:eastAsia="Microsoft YaHei" w:hint="eastAsia"/>
+        </w:rPr>
+        <w:t xml:space="preserve"> with an initial value of 0 for </w:t>
+      </w:r>
+      <w:r>
+        <w:rPr>
+          <w:rStyle w:val="Literal"/>
+          <w:rFonts w:hint="eastAsia"/>
+        </w:rPr>
+        <w:t>count</w:t>
+      </w:r>
+    </w:p>
+    <w:p>
+      <w:pPr>
+        <w:pStyle w:val="Body"/>
+        <w:rPr>
+          <w:rFonts w:eastAsia="Microsoft YaHei"/>
+        </w:rPr>
+      </w:pPr>
+      <w:r>
+        <w:rPr>
+          <w:rFonts w:eastAsia="Microsoft YaHei" w:hint="eastAsia"/>
+        </w:rPr>
+        <w:t xml:space="preserve">The </w:t>
+      </w:r>
+      <w:r>
+        <w:rPr>
+          <w:rStyle w:val="Literal"/>
+          <w:rFonts w:hint="eastAsia"/>
+        </w:rPr>
+        <w:t>Counter</w:t>
+      </w:r>
+      <w:r>
+        <w:rPr>
+          <w:rFonts w:eastAsia="Microsoft YaHei" w:hint="eastAsia"/>
+        </w:rPr>
+        <w:t xml:space="preserve"> struct has one field named </w:t>
+      </w:r>
+      <w:r>
+        <w:rPr>
+          <w:rStyle w:val="Literal"/>
+          <w:rFonts w:hint="eastAsia"/>
+        </w:rPr>
+        <w:t>count</w:t>
+      </w:r>
+      <w:r>
+        <w:rPr>
+          <w:rFonts w:eastAsia="Microsoft YaHei" w:hint="eastAsia"/>
+        </w:rPr>
+        <w:t xml:space="preserve">. This </w:t>
+      </w:r>
+      <w:del w:id="712" w:author="Liz Chadwick" w:date="2017-09-21T16:44:00Z">
+        <w:r>
+          <w:rPr>
+            <w:rFonts w:eastAsia="Microsoft YaHei" w:hint="eastAsia"/>
+          </w:rPr>
+          <w:delText xml:space="preserve">field </w:delText>
         </w:r>
       </w:del>
-      <w:del w:id="712" w:author="Carol Nichols" w:date="2017-10-05T18:30:00Z">
-        <w:r>
-          <w:rPr>
-            <w:rFonts w:eastAsia="Microsoft YaHei" w:hint="eastAsia"/>
-          </w:rPr>
-          <w:delText xml:space="preserve">to </w:delText>
+      <w:r>
+        <w:rPr>
+          <w:rFonts w:eastAsia="Microsoft YaHei" w:hint="eastAsia"/>
+        </w:rPr>
+        <w:t xml:space="preserve">holds a </w:t>
+      </w:r>
+      <w:r>
+        <w:rPr>
+          <w:rStyle w:val="Literal"/>
+          <w:rFonts w:hint="eastAsia"/>
+        </w:rPr>
+        <w:t>u32</w:t>
+      </w:r>
+      <w:r>
+        <w:rPr>
+          <w:rFonts w:eastAsia="Microsoft YaHei" w:hint="eastAsia"/>
+        </w:rPr>
+        <w:t xml:space="preserve"> </w:t>
+      </w:r>
+      <w:r>
+        <w:rPr>
+          <w:rFonts w:eastAsia="Microsoft YaHei" w:hint="eastAsia"/>
+        </w:rPr>
+        <w:t>value that will keep track of where we are in the process of iterating from 1</w:t>
+      </w:r>
+      <w:r>
+        <w:rPr>
+          <w:rFonts w:eastAsia="Microsoft YaHei" w:hint="eastAsia"/>
+        </w:rPr>
+        <w:t xml:space="preserve"> </w:t>
+      </w:r>
+      <w:r>
+        <w:rPr>
+          <w:rFonts w:eastAsia="Microsoft YaHei" w:hint="eastAsia"/>
+        </w:rPr>
+        <w:t xml:space="preserve">to 5. The </w:t>
+      </w:r>
+      <w:r>
+        <w:rPr>
+          <w:rStyle w:val="Literal"/>
+          <w:rFonts w:hint="eastAsia"/>
+        </w:rPr>
+        <w:t>count</w:t>
+      </w:r>
+      <w:r>
+        <w:rPr>
+          <w:rFonts w:eastAsia="Microsoft YaHei" w:hint="eastAsia"/>
+        </w:rPr>
+        <w:t xml:space="preserve"> field is private since we want the implementation of</w:t>
+      </w:r>
+      <w:r>
+        <w:rPr>
+          <w:rFonts w:eastAsia="Microsoft YaHei" w:hint="eastAsia"/>
+        </w:rPr>
+        <w:t xml:space="preserve"> </w:t>
+      </w:r>
+      <w:r>
+        <w:rPr>
+          <w:rStyle w:val="Literal"/>
+          <w:rFonts w:hint="eastAsia"/>
+        </w:rPr>
+        <w:t>Counter</w:t>
+      </w:r>
+      <w:r>
+        <w:rPr>
+          <w:rFonts w:eastAsia="Microsoft YaHei" w:hint="eastAsia"/>
+        </w:rPr>
+        <w:t xml:space="preserve"> to manage its value. The </w:t>
+      </w:r>
+      <w:r>
+        <w:rPr>
+          <w:rStyle w:val="Literal"/>
+          <w:rFonts w:hint="eastAsia"/>
+        </w:rPr>
+        <w:t>new</w:t>
+      </w:r>
+      <w:r>
+        <w:rPr>
+          <w:rFonts w:eastAsia="Microsoft YaHei" w:hint="eastAsia"/>
+        </w:rPr>
+        <w:t xml:space="preserve"> function enforces the behavior </w:t>
+      </w:r>
+      <w:del w:id="713" w:author="Liz Chadwick" w:date="2017-09-21T16:44:00Z">
+        <w:r>
+          <w:rPr>
+            <w:rFonts w:eastAsia="Microsoft YaHei" w:hint="eastAsia"/>
+          </w:rPr>
+          <w:delText>we want</w:delText>
+        </w:r>
+        <w:r>
+          <w:rPr>
+            <w:rFonts w:eastAsia="Microsoft YaHei" w:hint="eastAsia"/>
+          </w:rPr>
+          <w:delText xml:space="preserve"> </w:delText>
         </w:r>
       </w:del>
       <w:r>
         <w:rPr>
           <w:rFonts w:eastAsia="Microsoft YaHei" w:hint="eastAsia"/>
         </w:rPr>
-        <w:t>some values, and then we</w:t>
+        <w:t xml:space="preserve">of always starting new instances with a value of 0 in the </w:t>
+      </w:r>
+      <w:r>
+        <w:rPr>
+          <w:rStyle w:val="Literal"/>
+          <w:rFonts w:hint="eastAsia"/>
+        </w:rPr>
+        <w:t>count</w:t>
+      </w:r>
+      <w:r>
+        <w:rPr>
+          <w:rFonts w:eastAsia="Microsoft YaHei" w:hint="eastAsia"/>
+        </w:rPr>
+        <w:t xml:space="preserve"> field.</w:t>
+      </w:r>
+    </w:p>
+    <w:p>
+      <w:pPr>
+        <w:pStyle w:val="Body"/>
+        <w:rPr>
+          <w:rFonts w:eastAsia="Microsoft YaHei"/>
+        </w:rPr>
+      </w:pPr>
+      <w:r>
+        <w:rPr>
+          <w:rFonts w:eastAsia="Microsoft YaHei" w:hint="eastAsia"/>
+        </w:rPr>
+        <w:t>Next, we</w:t>
       </w:r>
       <w:r>
         <w:rPr>
@@ -21746,19 +22208,7 @@
         <w:rPr>
           <w:rFonts w:eastAsia="Microsoft YaHei" w:hint="eastAsia"/>
         </w:rPr>
-        <w:t>ll</w:t>
-      </w:r>
-      <w:r>
-        <w:rPr>
-          <w:rFonts w:eastAsia="Microsoft YaHei" w:hint="eastAsia"/>
-        </w:rPr>
-        <w:t xml:space="preserve"> </w:t>
-      </w:r>
-      <w:r>
-        <w:rPr>
-          <w:rFonts w:eastAsia="Microsoft YaHei" w:hint="eastAsia"/>
-        </w:rPr>
-        <w:t xml:space="preserve">make this struct into an iterator by implementing the </w:t>
+        <w:t xml:space="preserve">re going to implement the </w:t>
       </w:r>
       <w:r>
         <w:rPr>
@@ -21771,33 +22221,7 @@
         <w:rPr>
           <w:rFonts w:eastAsia="Microsoft YaHei" w:hint="eastAsia"/>
         </w:rPr>
-        <w:t xml:space="preserve"> trait and use</w:t>
-      </w:r>
-      <w:r>
-        <w:rPr>
-          <w:rFonts w:eastAsia="Microsoft YaHei" w:hint="eastAsia"/>
-        </w:rPr>
-        <w:t xml:space="preserve"> </w:t>
-      </w:r>
-      <w:r>
-        <w:rPr>
-          <w:rFonts w:eastAsia="Microsoft YaHei" w:hint="eastAsia"/>
-        </w:rPr>
-        <w:t>the values in that implementation.</w:t>
-      </w:r>
-    </w:p>
-    <w:p>
-      <w:pPr>
-        <w:pStyle w:val="Body"/>
-        <w:rPr>
-          <w:rFonts w:eastAsia="Microsoft YaHei"/>
-        </w:rPr>
-      </w:pPr>
-      <w:r>
-        <w:rPr>
-          <w:rFonts w:eastAsia="Microsoft YaHei" w:hint="eastAsia"/>
-        </w:rPr>
-        <w:t xml:space="preserve">Listing 13-20 has the definition of the </w:t>
+        <w:t xml:space="preserve"> trait for our </w:t>
       </w:r>
       <w:r>
         <w:rPr>
@@ -21810,432 +22234,6 @@
         <w:rPr>
           <w:rFonts w:eastAsia="Microsoft YaHei" w:hint="eastAsia"/>
         </w:rPr>
-        <w:t xml:space="preserve"> struct and an associated</w:t>
-      </w:r>
-      <w:r>
-        <w:rPr>
-          <w:rFonts w:eastAsia="Microsoft YaHei" w:hint="eastAsia"/>
-        </w:rPr>
-        <w:t xml:space="preserve"> </w:t>
-      </w:r>
-      <w:r>
-        <w:rPr>
-          <w:rStyle w:val="Literal"/>
-          <w:rFonts w:hint="eastAsia"/>
-        </w:rPr>
-        <w:t>new</w:t>
-      </w:r>
-      <w:r>
-        <w:rPr>
-          <w:rFonts w:eastAsia="Microsoft YaHei" w:hint="eastAsia"/>
-        </w:rPr>
-        <w:t xml:space="preserve"> function to create instances of </w:t>
-      </w:r>
-      <w:r>
-        <w:rPr>
-          <w:rStyle w:val="Literal"/>
-          <w:rFonts w:hint="eastAsia"/>
-        </w:rPr>
-        <w:t>Counter</w:t>
-      </w:r>
-      <w:r>
-        <w:rPr>
-          <w:rFonts w:eastAsia="Microsoft YaHei" w:hint="eastAsia"/>
-        </w:rPr>
-        <w:t>:</w:t>
-      </w:r>
-    </w:p>
-    <w:p>
-      <w:pPr>
-        <w:pStyle w:val="ProductionDirective"/>
-        <w:rPr>
-          <w:rFonts w:eastAsia="Microsoft YaHei"/>
-        </w:rPr>
-      </w:pPr>
-      <w:r>
-        <w:rPr>
-          <w:rFonts w:eastAsia="Microsoft YaHei" w:hint="eastAsia"/>
-        </w:rPr>
-        <w:t>Filename: src/lib.rs</w:t>
-      </w:r>
-    </w:p>
-    <w:p>
-      <w:pPr>
-        <w:pStyle w:val="CodeA"/>
-      </w:pPr>
-      <w:r>
-        <w:rPr>
-          <w:rFonts w:hint="eastAsia"/>
-        </w:rPr>
-        <w:t>struct Counter {</w:t>
-      </w:r>
-    </w:p>
-    <w:p>
-      <w:pPr>
-        <w:pStyle w:val="CodeB"/>
-      </w:pPr>
-      <w:r>
-        <w:rPr>
-          <w:rFonts w:hint="eastAsia"/>
-        </w:rPr>
-        <w:t xml:space="preserve">    count: u32,</w:t>
-      </w:r>
-    </w:p>
-    <w:p>
-      <w:pPr>
-        <w:pStyle w:val="CodeB"/>
-      </w:pPr>
-      <w:r>
-        <w:rPr>
-          <w:rFonts w:hint="eastAsia"/>
-        </w:rPr>
-        <w:t>}</w:t>
-      </w:r>
-    </w:p>
-    <w:p>
-      <w:pPr>
-        <w:pStyle w:val="CodeB"/>
-      </w:pPr>
-    </w:p>
-    <w:p>
-      <w:pPr>
-        <w:pStyle w:val="CodeB"/>
-      </w:pPr>
-      <w:r>
-        <w:rPr>
-          <w:rFonts w:hint="eastAsia"/>
-        </w:rPr>
-        <w:t>impl Counter {</w:t>
-      </w:r>
-    </w:p>
-    <w:p>
-      <w:pPr>
-        <w:pStyle w:val="CodeB"/>
-      </w:pPr>
-      <w:r>
-        <w:rPr>
-          <w:rFonts w:hint="eastAsia"/>
-        </w:rPr>
-        <w:t xml:space="preserve">    fn new() -&gt; Counter {</w:t>
-      </w:r>
-    </w:p>
-    <w:p>
-      <w:pPr>
-        <w:pStyle w:val="CodeB"/>
-      </w:pPr>
-      <w:r>
-        <w:rPr>
-          <w:rFonts w:hint="eastAsia"/>
-        </w:rPr>
-        <w:t xml:space="preserve">        Counter { count: 0 }</w:t>
-      </w:r>
-    </w:p>
-    <w:p>
-      <w:pPr>
-        <w:pStyle w:val="CodeB"/>
-      </w:pPr>
-      <w:r>
-        <w:rPr>
-          <w:rFonts w:hint="eastAsia"/>
-        </w:rPr>
-        <w:t xml:space="preserve">    }</w:t>
-      </w:r>
-    </w:p>
-    <w:p>
-      <w:pPr>
-        <w:pStyle w:val="CodeC"/>
-      </w:pPr>
-      <w:r>
-        <w:rPr>
-          <w:rFonts w:hint="eastAsia"/>
-        </w:rPr>
-        <w:t>}</w:t>
-      </w:r>
-    </w:p>
-    <w:p>
-      <w:pPr>
-        <w:pStyle w:val="Listing"/>
-        <w:rPr>
-          <w:rFonts w:eastAsia="Microsoft YaHei"/>
-        </w:rPr>
-      </w:pPr>
-      <w:r>
-        <w:rPr>
-          <w:rFonts w:eastAsia="Microsoft YaHei" w:hint="eastAsia"/>
-        </w:rPr>
-        <w:t xml:space="preserve">Listing 13-20: Defining the </w:t>
-      </w:r>
-      <w:r>
-        <w:rPr>
-          <w:rStyle w:val="Literal"/>
-          <w:rFonts w:hint="eastAsia"/>
-        </w:rPr>
-        <w:t>Counter</w:t>
-      </w:r>
-      <w:r>
-        <w:rPr>
-          <w:rFonts w:eastAsia="Microsoft YaHei" w:hint="eastAsia"/>
-        </w:rPr>
-        <w:t xml:space="preserve"> struct and a </w:t>
-      </w:r>
-      <w:r>
-        <w:rPr>
-          <w:rStyle w:val="Literal"/>
-          <w:rFonts w:hint="eastAsia"/>
-        </w:rPr>
-        <w:t>new</w:t>
-      </w:r>
-      <w:r>
-        <w:rPr>
-          <w:rFonts w:eastAsia="Microsoft YaHei" w:hint="eastAsia"/>
-        </w:rPr>
-        <w:t xml:space="preserve"> function that creates</w:t>
-      </w:r>
-      <w:r>
-        <w:rPr>
-          <w:rFonts w:eastAsia="Microsoft YaHei" w:hint="eastAsia"/>
-        </w:rPr>
-        <w:t xml:space="preserve"> </w:t>
-      </w:r>
-      <w:r>
-        <w:rPr>
-          <w:rFonts w:eastAsia="Microsoft YaHei" w:hint="eastAsia"/>
-        </w:rPr>
-        <w:t xml:space="preserve">instances of </w:t>
-      </w:r>
-      <w:r>
-        <w:rPr>
-          <w:rStyle w:val="Literal"/>
-          <w:rFonts w:hint="eastAsia"/>
-        </w:rPr>
-        <w:t>Counter</w:t>
-      </w:r>
-      <w:r>
-        <w:rPr>
-          <w:rFonts w:eastAsia="Microsoft YaHei" w:hint="eastAsia"/>
-        </w:rPr>
-        <w:t xml:space="preserve"> with an initial value of 0 for </w:t>
-      </w:r>
-      <w:r>
-        <w:rPr>
-          <w:rStyle w:val="Literal"/>
-          <w:rFonts w:hint="eastAsia"/>
-        </w:rPr>
-        <w:t>count</w:t>
-      </w:r>
-    </w:p>
-    <w:p>
-      <w:pPr>
-        <w:pStyle w:val="Body"/>
-        <w:rPr>
-          <w:rFonts w:eastAsia="Microsoft YaHei"/>
-        </w:rPr>
-      </w:pPr>
-      <w:r>
-        <w:rPr>
-          <w:rFonts w:eastAsia="Microsoft YaHei" w:hint="eastAsia"/>
-        </w:rPr>
-        <w:t xml:space="preserve">The </w:t>
-      </w:r>
-      <w:r>
-        <w:rPr>
-          <w:rStyle w:val="Literal"/>
-          <w:rFonts w:hint="eastAsia"/>
-        </w:rPr>
-        <w:t>Counter</w:t>
-      </w:r>
-      <w:r>
-        <w:rPr>
-          <w:rFonts w:eastAsia="Microsoft YaHei" w:hint="eastAsia"/>
-        </w:rPr>
-        <w:t xml:space="preserve"> struct has one field named </w:t>
-      </w:r>
-      <w:r>
-        <w:rPr>
-          <w:rStyle w:val="Literal"/>
-          <w:rFonts w:hint="eastAsia"/>
-        </w:rPr>
-        <w:t>count</w:t>
-      </w:r>
-      <w:r>
-        <w:rPr>
-          <w:rFonts w:eastAsia="Microsoft YaHei" w:hint="eastAsia"/>
-        </w:rPr>
-        <w:t xml:space="preserve">. This </w:t>
-      </w:r>
-      <w:del w:id="713" w:author="Liz Chadwick" w:date="2017-09-21T16:44:00Z">
-        <w:r>
-          <w:rPr>
-            <w:rFonts w:eastAsia="Microsoft YaHei" w:hint="eastAsia"/>
-          </w:rPr>
-          <w:delText xml:space="preserve">field </w:delText>
-        </w:r>
-      </w:del>
-      <w:r>
-        <w:rPr>
-          <w:rFonts w:eastAsia="Microsoft YaHei" w:hint="eastAsia"/>
-        </w:rPr>
-        <w:t xml:space="preserve">holds a </w:t>
-      </w:r>
-      <w:r>
-        <w:rPr>
-          <w:rStyle w:val="Literal"/>
-          <w:rFonts w:hint="eastAsia"/>
-        </w:rPr>
-        <w:t>u32</w:t>
-      </w:r>
-      <w:r>
-        <w:rPr>
-          <w:rFonts w:eastAsia="Microsoft YaHei" w:hint="eastAsia"/>
-        </w:rPr>
-        <w:t xml:space="preserve"> </w:t>
-      </w:r>
-      <w:r>
-        <w:rPr>
-          <w:rFonts w:eastAsia="Microsoft YaHei" w:hint="eastAsia"/>
-        </w:rPr>
-        <w:t>value that will keep track of where we are in the process of iterating from 1</w:t>
-      </w:r>
-      <w:r>
-        <w:rPr>
-          <w:rFonts w:eastAsia="Microsoft YaHei" w:hint="eastAsia"/>
-        </w:rPr>
-        <w:t xml:space="preserve"> </w:t>
-      </w:r>
-      <w:r>
-        <w:rPr>
-          <w:rFonts w:eastAsia="Microsoft YaHei" w:hint="eastAsia"/>
-        </w:rPr>
-        <w:t xml:space="preserve">to 5. The </w:t>
-      </w:r>
-      <w:r>
-        <w:rPr>
-          <w:rStyle w:val="Literal"/>
-          <w:rFonts w:hint="eastAsia"/>
-        </w:rPr>
-        <w:t>count</w:t>
-      </w:r>
-      <w:r>
-        <w:rPr>
-          <w:rFonts w:eastAsia="Microsoft YaHei" w:hint="eastAsia"/>
-        </w:rPr>
-        <w:t xml:space="preserve"> field is private since we want the implementation of</w:t>
-      </w:r>
-      <w:r>
-        <w:rPr>
-          <w:rFonts w:eastAsia="Microsoft YaHei" w:hint="eastAsia"/>
-        </w:rPr>
-        <w:t xml:space="preserve"> </w:t>
-      </w:r>
-      <w:r>
-        <w:rPr>
-          <w:rStyle w:val="Literal"/>
-          <w:rFonts w:hint="eastAsia"/>
-        </w:rPr>
-        <w:t>Counter</w:t>
-      </w:r>
-      <w:r>
-        <w:rPr>
-          <w:rFonts w:eastAsia="Microsoft YaHei" w:hint="eastAsia"/>
-        </w:rPr>
-        <w:t xml:space="preserve"> to manage its value. The </w:t>
-      </w:r>
-      <w:r>
-        <w:rPr>
-          <w:rStyle w:val="Literal"/>
-          <w:rFonts w:hint="eastAsia"/>
-        </w:rPr>
-        <w:t>new</w:t>
-      </w:r>
-      <w:r>
-        <w:rPr>
-          <w:rFonts w:eastAsia="Microsoft YaHei" w:hint="eastAsia"/>
-        </w:rPr>
-        <w:t xml:space="preserve"> function enforces the behavior </w:t>
-      </w:r>
-      <w:del w:id="714" w:author="Liz Chadwick" w:date="2017-09-21T16:44:00Z">
-        <w:r>
-          <w:rPr>
-            <w:rFonts w:eastAsia="Microsoft YaHei" w:hint="eastAsia"/>
-          </w:rPr>
-          <w:delText>we want</w:delText>
-        </w:r>
-        <w:r>
-          <w:rPr>
-            <w:rFonts w:eastAsia="Microsoft YaHei" w:hint="eastAsia"/>
-          </w:rPr>
-          <w:delText xml:space="preserve"> </w:delText>
-        </w:r>
-      </w:del>
-      <w:r>
-        <w:rPr>
-          <w:rFonts w:eastAsia="Microsoft YaHei" w:hint="eastAsia"/>
-        </w:rPr>
-        <w:t xml:space="preserve">of always starting new instances with a value of 0 in the </w:t>
-      </w:r>
-      <w:r>
-        <w:rPr>
-          <w:rStyle w:val="Literal"/>
-          <w:rFonts w:hint="eastAsia"/>
-        </w:rPr>
-        <w:t>count</w:t>
-      </w:r>
-      <w:r>
-        <w:rPr>
-          <w:rFonts w:eastAsia="Microsoft YaHei" w:hint="eastAsia"/>
-        </w:rPr>
-        <w:t xml:space="preserve"> field.</w:t>
-      </w:r>
-    </w:p>
-    <w:p>
-      <w:pPr>
-        <w:pStyle w:val="Body"/>
-        <w:rPr>
-          <w:rFonts w:eastAsia="Microsoft YaHei"/>
-        </w:rPr>
-      </w:pPr>
-      <w:r>
-        <w:rPr>
-          <w:rFonts w:eastAsia="Microsoft YaHei" w:hint="eastAsia"/>
-        </w:rPr>
-        <w:t>Next, we</w:t>
-      </w:r>
-      <w:r>
-        <w:rPr>
-          <w:rFonts w:eastAsia="Microsoft YaHei"/>
-        </w:rPr>
-        <w:t>’</w:t>
-      </w:r>
-      <w:r>
-        <w:rPr>
-          <w:rFonts w:eastAsia="Microsoft YaHei" w:hint="eastAsia"/>
-        </w:rPr>
-        <w:t xml:space="preserve">re going to implement the </w:t>
-      </w:r>
-      <w:r>
-        <w:rPr>
-          <w:rStyle w:val="Literal"/>
-          <w:rFonts w:hint="eastAsia"/>
-        </w:rPr>
-        <w:t>Iterator</w:t>
-      </w:r>
-      <w:r>
-        <w:rPr>
-          <w:rFonts w:eastAsia="Microsoft YaHei" w:hint="eastAsia"/>
-        </w:rPr>
-        <w:t xml:space="preserve"> trait for our </w:t>
-      </w:r>
-      <w:r>
-        <w:rPr>
-          <w:rStyle w:val="Literal"/>
-          <w:rFonts w:hint="eastAsia"/>
-        </w:rPr>
-        <w:t>Counter</w:t>
-      </w:r>
-      <w:r>
-        <w:rPr>
-          <w:rFonts w:eastAsia="Microsoft YaHei" w:hint="eastAsia"/>
-        </w:rPr>
         <w:t xml:space="preserve"> type by</w:t>
       </w:r>
       <w:r>
@@ -22263,7 +22261,7 @@
         </w:rPr>
         <w:t xml:space="preserve"> method</w:t>
       </w:r>
-      <w:ins w:id="715" w:author="Liz Chadwick" w:date="2017-09-21T16:45:00Z">
+      <w:ins w:id="714" w:author="Liz Chadwick" w:date="2017-09-21T16:45:00Z">
         <w:r>
           <w:rPr>
             <w:rFonts w:eastAsia="Microsoft YaHei"/>
@@ -22480,7 +22478,7 @@
       <w:pPr>
         <w:pStyle w:val="Body"/>
         <w:rPr>
-          <w:ins w:id="716" w:author="Liz Chadwick" w:date="2017-09-21T16:46:00Z"/>
+          <w:ins w:id="715" w:author="Liz Chadwick" w:date="2017-09-21T16:46:00Z"/>
           <w:rFonts w:eastAsia="Microsoft YaHei"/>
         </w:rPr>
       </w:pPr>
@@ -22603,7 +22601,7 @@
         </w:rPr>
         <w:t xml:space="preserve">the current state, </w:t>
       </w:r>
-      <w:del w:id="717" w:author="Liz Chadwick" w:date="2017-09-21T16:46:00Z">
+      <w:del w:id="716" w:author="Liz Chadwick" w:date="2017-09-21T16:46:00Z">
         <w:r>
           <w:rPr>
             <w:rFonts w:eastAsia="Microsoft YaHei" w:hint="eastAsia"/>
@@ -22611,7 +22609,7 @@
           <w:delText xml:space="preserve">which is why </w:delText>
         </w:r>
       </w:del>
-      <w:ins w:id="718" w:author="Liz Chadwick" w:date="2017-09-21T16:46:00Z">
+      <w:ins w:id="717" w:author="Liz Chadwick" w:date="2017-09-21T16:46:00Z">
         <w:r>
           <w:rPr>
             <w:rFonts w:eastAsia="Microsoft YaHei"/>
@@ -22638,7 +22636,7 @@
         </w:rPr>
         <w:t xml:space="preserve"> to 0</w:t>
       </w:r>
-      <w:del w:id="719" w:author="Liz Chadwick" w:date="2017-09-21T16:47:00Z">
+      <w:del w:id="718" w:author="Liz Chadwick" w:date="2017-09-21T16:47:00Z">
         <w:r>
           <w:rPr>
             <w:rFonts w:eastAsia="Microsoft YaHei" w:hint="eastAsia"/>
@@ -22658,7 +22656,7 @@
           <w:delText xml:space="preserve">iterator to </w:delText>
         </w:r>
       </w:del>
-      <w:ins w:id="720" w:author="Liz Chadwick" w:date="2017-09-21T16:47:00Z">
+      <w:ins w:id="719" w:author="Liz Chadwick" w:date="2017-09-21T16:47:00Z">
         <w:r>
           <w:rPr>
             <w:rFonts w:eastAsia="Microsoft YaHei"/>
@@ -22763,8 +22761,8 @@
           <w:rFonts w:eastAsia="Microsoft YaHei"/>
         </w:rPr>
       </w:pPr>
-      <w:bookmarkStart w:id="721" w:name="using-our-`counter`-iterator’s-`next`-me"/>
-      <w:bookmarkEnd w:id="721"/>
+      <w:bookmarkStart w:id="720" w:name="using-our-`counter`-iterator’s-`next`-me"/>
+      <w:bookmarkEnd w:id="720"/>
       <w:r>
         <w:rPr>
           <w:rFonts w:eastAsia="Microsoft YaHei" w:hint="eastAsia"/>
@@ -22860,7 +22858,7 @@
         </w:rPr>
         <w:t xml:space="preserve">shows a test demonstrating that we can use the iterator functionality </w:t>
       </w:r>
-      <w:del w:id="722" w:author="Liz Chadwick" w:date="2017-09-21T16:47:00Z">
+      <w:del w:id="721" w:author="Liz Chadwick" w:date="2017-09-21T16:47:00Z">
         <w:r>
           <w:rPr>
             <w:rFonts w:eastAsia="Microsoft YaHei" w:hint="eastAsia"/>
@@ -22874,7 +22872,7 @@
           <w:delText xml:space="preserve"> </w:delText>
         </w:r>
       </w:del>
-      <w:ins w:id="723" w:author="Liz Chadwick" w:date="2017-09-21T16:47:00Z">
+      <w:ins w:id="722" w:author="Liz Chadwick" w:date="2017-09-21T16:47:00Z">
         <w:r>
           <w:rPr>
             <w:rFonts w:eastAsia="Microsoft YaHei"/>
@@ -22895,7 +22893,7 @@
         </w:rPr>
         <w:t xml:space="preserve"> struct </w:t>
       </w:r>
-      <w:del w:id="724" w:author="Liz Chadwick" w:date="2017-09-21T16:47:00Z">
+      <w:del w:id="723" w:author="Liz Chadwick" w:date="2017-09-21T16:47:00Z">
         <w:r>
           <w:rPr>
             <w:rFonts w:eastAsia="Microsoft YaHei" w:hint="eastAsia"/>
@@ -23070,7 +23068,7 @@
         <w:rPr>
           <w:rFonts w:eastAsia="Microsoft YaHei"/>
         </w:rPr>
-        <w:pPrChange w:id="725" w:author="Liz Chadwick" w:date="2017-09-21T16:47:00Z">
+        <w:pPrChange w:id="724" w:author="Liz Chadwick" w:date="2017-09-21T16:47:00Z">
           <w:pPr>
             <w:pStyle w:val="Body"/>
           </w:pPr>
@@ -23173,7 +23171,7 @@
         </w:rPr>
         <w:t>want this iterator to have</w:t>
       </w:r>
-      <w:ins w:id="726" w:author="Liz Chadwick" w:date="2017-09-21T16:47:00Z">
+      <w:ins w:id="725" w:author="Liz Chadwick" w:date="2017-09-21T16:47:00Z">
         <w:r>
           <w:rPr>
             <w:rFonts w:eastAsia="Microsoft YaHei"/>
@@ -23187,7 +23185,7 @@
         </w:rPr>
         <w:t xml:space="preserve"> </w:t>
       </w:r>
-      <w:del w:id="727" w:author="Liz Chadwick" w:date="2017-09-21T16:48:00Z">
+      <w:del w:id="726" w:author="Liz Chadwick" w:date="2017-09-21T16:48:00Z">
         <w:r>
           <w:rPr>
             <w:rFonts w:eastAsia="Microsoft YaHei" w:hint="eastAsia"/>
@@ -23209,8 +23207,8 @@
           <w:rFonts w:eastAsia="Microsoft YaHei"/>
         </w:rPr>
       </w:pPr>
-      <w:bookmarkStart w:id="728" w:name="using-other-`iterator`-trait-methods-on-"/>
-      <w:bookmarkEnd w:id="728"/>
+      <w:bookmarkStart w:id="727" w:name="using-other-`iterator`-trait-methods-on-"/>
+      <w:bookmarkEnd w:id="727"/>
       <w:r>
         <w:rPr>
           <w:rFonts w:eastAsia="Microsoft YaHei" w:hint="eastAsia"/>
@@ -23307,7 +23305,7 @@
         </w:rPr>
         <w:t xml:space="preserve">s default implementations </w:t>
       </w:r>
-      <w:del w:id="729" w:author="Liz Chadwick" w:date="2017-09-21T16:48:00Z">
+      <w:del w:id="728" w:author="Liz Chadwick" w:date="2017-09-21T16:48:00Z">
         <w:r>
           <w:rPr>
             <w:rFonts w:eastAsia="Microsoft YaHei" w:hint="eastAsia"/>
@@ -23315,7 +23313,7 @@
           <w:delText xml:space="preserve">that </w:delText>
         </w:r>
       </w:del>
-      <w:ins w:id="730" w:author="Liz Chadwick" w:date="2017-09-21T16:48:00Z">
+      <w:ins w:id="729" w:author="Liz Chadwick" w:date="2017-09-21T16:48:00Z">
         <w:r>
           <w:rPr>
             <w:rFonts w:eastAsia="Microsoft YaHei"/>
@@ -23341,7 +23339,7 @@
         </w:rPr>
         <w:t>standard library</w:t>
       </w:r>
-      <w:del w:id="731" w:author="Liz Chadwick" w:date="2017-09-21T16:48:00Z">
+      <w:del w:id="730" w:author="Liz Chadwick" w:date="2017-09-21T16:48:00Z">
         <w:r>
           <w:rPr>
             <w:rFonts w:eastAsia="Microsoft YaHei" w:hint="eastAsia"/>
@@ -23406,7 +23404,7 @@
         </w:rPr>
         <w:t xml:space="preserve">For example, if for some reason we wanted to take the values </w:t>
       </w:r>
-      <w:del w:id="732" w:author="Liz Chadwick" w:date="2017-09-21T16:49:00Z">
+      <w:del w:id="731" w:author="Liz Chadwick" w:date="2017-09-21T16:49:00Z">
         <w:r>
           <w:rPr>
             <w:rFonts w:eastAsia="Microsoft YaHei" w:hint="eastAsia"/>
@@ -23414,7 +23412,7 @@
           <w:delText xml:space="preserve">that </w:delText>
         </w:r>
       </w:del>
-      <w:ins w:id="733" w:author="Liz Chadwick" w:date="2017-09-21T16:49:00Z">
+      <w:ins w:id="732" w:author="Liz Chadwick" w:date="2017-09-21T16:49:00Z">
         <w:r>
           <w:rPr>
             <w:rFonts w:eastAsia="Microsoft YaHei"/>
@@ -23447,47 +23445,239 @@
         </w:rPr>
         <w:t>Counter</w:t>
       </w:r>
+      <w:del w:id="733" w:author="Liz Chadwick" w:date="2017-09-21T16:49:00Z">
+        <w:r>
+          <w:rPr>
+            <w:rFonts w:eastAsia="Microsoft YaHei" w:hint="eastAsia"/>
+          </w:rPr>
+          <w:delText xml:space="preserve"> produces</w:delText>
+        </w:r>
+      </w:del>
+      <w:r>
+        <w:rPr>
+          <w:rFonts w:eastAsia="Microsoft YaHei" w:hint="eastAsia"/>
+        </w:rPr>
+        <w:t xml:space="preserve">, pair </w:t>
+      </w:r>
       <w:del w:id="734" w:author="Liz Chadwick" w:date="2017-09-21T16:49:00Z">
         <w:r>
           <w:rPr>
             <w:rFonts w:eastAsia="Microsoft YaHei" w:hint="eastAsia"/>
           </w:rPr>
-          <w:delText xml:space="preserve"> produces</w:delText>
+          <w:delText xml:space="preserve">those values </w:delText>
         </w:r>
       </w:del>
-      <w:r>
-        <w:rPr>
-          <w:rFonts w:eastAsia="Microsoft YaHei" w:hint="eastAsia"/>
-        </w:rPr>
-        <w:t xml:space="preserve">, pair </w:t>
-      </w:r>
-      <w:del w:id="735" w:author="Liz Chadwick" w:date="2017-09-21T16:49:00Z">
-        <w:r>
-          <w:rPr>
-            <w:rFonts w:eastAsia="Microsoft YaHei" w:hint="eastAsia"/>
-          </w:rPr>
-          <w:delText xml:space="preserve">those values </w:delText>
+      <w:ins w:id="735" w:author="Liz Chadwick" w:date="2017-09-21T16:49:00Z">
+        <w:r>
+          <w:rPr>
+            <w:rFonts w:eastAsia="Microsoft YaHei"/>
+          </w:rPr>
+          <w:t xml:space="preserve">them </w:t>
+        </w:r>
+      </w:ins>
+      <w:r>
+        <w:rPr>
+          <w:rFonts w:eastAsia="Microsoft YaHei" w:hint="eastAsia"/>
+        </w:rPr>
+        <w:t>with values produced by another</w:t>
+      </w:r>
+      <w:r>
+        <w:rPr>
+          <w:rFonts w:eastAsia="Microsoft YaHei" w:hint="eastAsia"/>
+        </w:rPr>
+        <w:t xml:space="preserve"> </w:t>
+      </w:r>
+      <w:r>
+        <w:rPr>
+          <w:rStyle w:val="Literal"/>
+          <w:rFonts w:hint="eastAsia"/>
+        </w:rPr>
+        <w:t>Counter</w:t>
+      </w:r>
+      <w:r>
+        <w:rPr>
+          <w:rFonts w:eastAsia="Microsoft YaHei" w:hint="eastAsia"/>
+        </w:rPr>
+        <w:t xml:space="preserve"> instance after skipping the first value</w:t>
+      </w:r>
+      <w:del w:id="736" w:author="Liz Chadwick" w:date="2017-09-21T16:49:00Z">
+        <w:r>
+          <w:rPr>
+            <w:rFonts w:eastAsia="Microsoft YaHei" w:hint="eastAsia"/>
+          </w:rPr>
+          <w:delText xml:space="preserve"> that instance produces</w:delText>
         </w:r>
       </w:del>
-      <w:ins w:id="736" w:author="Liz Chadwick" w:date="2017-09-21T16:49:00Z">
-        <w:r>
-          <w:rPr>
-            <w:rFonts w:eastAsia="Microsoft YaHei"/>
-          </w:rPr>
-          <w:t xml:space="preserve">them </w:t>
-        </w:r>
-      </w:ins>
-      <w:r>
-        <w:rPr>
-          <w:rFonts w:eastAsia="Microsoft YaHei" w:hint="eastAsia"/>
-        </w:rPr>
-        <w:t>with values produced by another</w:t>
-      </w:r>
-      <w:r>
-        <w:rPr>
-          <w:rFonts w:eastAsia="Microsoft YaHei" w:hint="eastAsia"/>
-        </w:rPr>
-        <w:t xml:space="preserve"> </w:t>
+      <w:r>
+        <w:rPr>
+          <w:rFonts w:eastAsia="Microsoft YaHei" w:hint="eastAsia"/>
+        </w:rPr>
+        <w:t>,</w:t>
+      </w:r>
+      <w:r>
+        <w:rPr>
+          <w:rFonts w:eastAsia="Microsoft YaHei" w:hint="eastAsia"/>
+        </w:rPr>
+        <w:t xml:space="preserve"> </w:t>
+      </w:r>
+      <w:r>
+        <w:rPr>
+          <w:rFonts w:eastAsia="Microsoft YaHei" w:hint="eastAsia"/>
+        </w:rPr>
+        <w:t>multiply each pair together, keep only those results that are divisible by</w:t>
+      </w:r>
+      <w:r>
+        <w:rPr>
+          <w:rFonts w:eastAsia="Microsoft YaHei" w:hint="eastAsia"/>
+        </w:rPr>
+        <w:t xml:space="preserve"> </w:t>
+      </w:r>
+      <w:r>
+        <w:rPr>
+          <w:rFonts w:eastAsia="Microsoft YaHei" w:hint="eastAsia"/>
+        </w:rPr>
+        <w:t>three, and add all the resulting values together, we could do so as shown in</w:t>
+      </w:r>
+      <w:r>
+        <w:rPr>
+          <w:rFonts w:eastAsia="Microsoft YaHei" w:hint="eastAsia"/>
+        </w:rPr>
+        <w:t xml:space="preserve"> </w:t>
+      </w:r>
+      <w:r>
+        <w:rPr>
+          <w:rFonts w:eastAsia="Microsoft YaHei" w:hint="eastAsia"/>
+        </w:rPr>
+        <w:t>the test in Listing 13-23:</w:t>
+      </w:r>
+    </w:p>
+    <w:p>
+      <w:pPr>
+        <w:pStyle w:val="ProductionDirective"/>
+        <w:rPr>
+          <w:rFonts w:eastAsia="Microsoft YaHei"/>
+        </w:rPr>
+      </w:pPr>
+      <w:r>
+        <w:rPr>
+          <w:rFonts w:eastAsia="Microsoft YaHei" w:hint="eastAsia"/>
+        </w:rPr>
+        <w:t>Filename: src/lib.rs</w:t>
+      </w:r>
+    </w:p>
+    <w:p>
+      <w:pPr>
+        <w:pStyle w:val="CodeA"/>
+      </w:pPr>
+      <w:r>
+        <w:rPr>
+          <w:rFonts w:hint="eastAsia"/>
+        </w:rPr>
+        <w:t>#[test]</w:t>
+      </w:r>
+    </w:p>
+    <w:p>
+      <w:pPr>
+        <w:pStyle w:val="CodeB"/>
+      </w:pPr>
+      <w:r>
+        <w:rPr>
+          <w:rFonts w:hint="eastAsia"/>
+        </w:rPr>
+        <w:t>fn using_other_iterator_trait_methods() {</w:t>
+      </w:r>
+    </w:p>
+    <w:p>
+      <w:pPr>
+        <w:pStyle w:val="CodeB"/>
+      </w:pPr>
+      <w:r>
+        <w:rPr>
+          <w:rFonts w:hint="eastAsia"/>
+        </w:rPr>
+        <w:t xml:space="preserve">    let sum: u32 = Counter::new().zip(Counter::new().skip(1))</w:t>
+      </w:r>
+    </w:p>
+    <w:p>
+      <w:pPr>
+        <w:pStyle w:val="CodeB"/>
+      </w:pPr>
+      <w:r>
+        <w:rPr>
+          <w:rFonts w:hint="eastAsia"/>
+        </w:rPr>
+        <w:t xml:space="preserve">                                 .map(|(a, b)| a * b)</w:t>
+      </w:r>
+    </w:p>
+    <w:p>
+      <w:pPr>
+        <w:pStyle w:val="CodeB"/>
+      </w:pPr>
+      <w:r>
+        <w:rPr>
+          <w:rFonts w:hint="eastAsia"/>
+        </w:rPr>
+        <w:t xml:space="preserve">                                 .filter(|x| x % 3 == 0)</w:t>
+      </w:r>
+    </w:p>
+    <w:p>
+      <w:pPr>
+        <w:pStyle w:val="CodeB"/>
+      </w:pPr>
+      <w:r>
+        <w:rPr>
+          <w:rFonts w:hint="eastAsia"/>
+        </w:rPr>
+        <w:t xml:space="preserve">                                 .sum();</w:t>
+      </w:r>
+    </w:p>
+    <w:p>
+      <w:pPr>
+        <w:pStyle w:val="CodeB"/>
+      </w:pPr>
+      <w:r>
+        <w:rPr>
+          <w:rFonts w:hint="eastAsia"/>
+        </w:rPr>
+        <w:t xml:space="preserve">    assert_eq!(18, sum);</w:t>
+      </w:r>
+    </w:p>
+    <w:p>
+      <w:pPr>
+        <w:pStyle w:val="CodeC"/>
+      </w:pPr>
+      <w:r>
+        <w:rPr>
+          <w:rFonts w:hint="eastAsia"/>
+        </w:rPr>
+        <w:t>}</w:t>
+      </w:r>
+    </w:p>
+    <w:p>
+      <w:pPr>
+        <w:pStyle w:val="Listing"/>
+        <w:rPr>
+          <w:rFonts w:eastAsia="Microsoft YaHei"/>
+        </w:rPr>
+      </w:pPr>
+      <w:r>
+        <w:rPr>
+          <w:rFonts w:eastAsia="Microsoft YaHei" w:hint="eastAsia"/>
+        </w:rPr>
+        <w:t xml:space="preserve">Listing 13-23: Using a variety of </w:t>
+      </w:r>
+      <w:r>
+        <w:rPr>
+          <w:rStyle w:val="Literal"/>
+          <w:rFonts w:hint="eastAsia"/>
+        </w:rPr>
+        <w:t>Iterator</w:t>
+      </w:r>
+      <w:r>
+        <w:rPr>
+          <w:rFonts w:eastAsia="Microsoft YaHei" w:hint="eastAsia"/>
+        </w:rPr>
+        <w:t xml:space="preserve"> trait methods on our </w:t>
       </w:r>
       <w:r>
         <w:rPr>
@@ -23500,198 +23690,6 @@
         <w:rPr>
           <w:rFonts w:eastAsia="Microsoft YaHei" w:hint="eastAsia"/>
         </w:rPr>
-        <w:t xml:space="preserve"> instance after skipping the first value</w:t>
-      </w:r>
-      <w:del w:id="737" w:author="Liz Chadwick" w:date="2017-09-21T16:49:00Z">
-        <w:r>
-          <w:rPr>
-            <w:rFonts w:eastAsia="Microsoft YaHei" w:hint="eastAsia"/>
-          </w:rPr>
-          <w:delText xml:space="preserve"> that instance produces</w:delText>
-        </w:r>
-      </w:del>
-      <w:r>
-        <w:rPr>
-          <w:rFonts w:eastAsia="Microsoft YaHei" w:hint="eastAsia"/>
-        </w:rPr>
-        <w:t>,</w:t>
-      </w:r>
-      <w:r>
-        <w:rPr>
-          <w:rFonts w:eastAsia="Microsoft YaHei" w:hint="eastAsia"/>
-        </w:rPr>
-        <w:t xml:space="preserve"> </w:t>
-      </w:r>
-      <w:r>
-        <w:rPr>
-          <w:rFonts w:eastAsia="Microsoft YaHei" w:hint="eastAsia"/>
-        </w:rPr>
-        <w:t>multiply each pair together, keep only those results that are divisible by</w:t>
-      </w:r>
-      <w:r>
-        <w:rPr>
-          <w:rFonts w:eastAsia="Microsoft YaHei" w:hint="eastAsia"/>
-        </w:rPr>
-        <w:t xml:space="preserve"> </w:t>
-      </w:r>
-      <w:r>
-        <w:rPr>
-          <w:rFonts w:eastAsia="Microsoft YaHei" w:hint="eastAsia"/>
-        </w:rPr>
-        <w:t>three, and add all the resulting values together, we could do so as shown in</w:t>
-      </w:r>
-      <w:r>
-        <w:rPr>
-          <w:rFonts w:eastAsia="Microsoft YaHei" w:hint="eastAsia"/>
-        </w:rPr>
-        <w:t xml:space="preserve"> </w:t>
-      </w:r>
-      <w:r>
-        <w:rPr>
-          <w:rFonts w:eastAsia="Microsoft YaHei" w:hint="eastAsia"/>
-        </w:rPr>
-        <w:t>the test in Listing 13-23:</w:t>
-      </w:r>
-    </w:p>
-    <w:p>
-      <w:pPr>
-        <w:pStyle w:val="ProductionDirective"/>
-        <w:rPr>
-          <w:rFonts w:eastAsia="Microsoft YaHei"/>
-        </w:rPr>
-      </w:pPr>
-      <w:r>
-        <w:rPr>
-          <w:rFonts w:eastAsia="Microsoft YaHei" w:hint="eastAsia"/>
-        </w:rPr>
-        <w:t>Filename: src/lib.rs</w:t>
-      </w:r>
-    </w:p>
-    <w:p>
-      <w:pPr>
-        <w:pStyle w:val="CodeA"/>
-      </w:pPr>
-      <w:r>
-        <w:rPr>
-          <w:rFonts w:hint="eastAsia"/>
-        </w:rPr>
-        <w:t>#[test]</w:t>
-      </w:r>
-    </w:p>
-    <w:p>
-      <w:pPr>
-        <w:pStyle w:val="CodeB"/>
-      </w:pPr>
-      <w:r>
-        <w:rPr>
-          <w:rFonts w:hint="eastAsia"/>
-        </w:rPr>
-        <w:t>fn using_other_iterator_trait_methods() {</w:t>
-      </w:r>
-    </w:p>
-    <w:p>
-      <w:pPr>
-        <w:pStyle w:val="CodeB"/>
-      </w:pPr>
-      <w:r>
-        <w:rPr>
-          <w:rFonts w:hint="eastAsia"/>
-        </w:rPr>
-        <w:t xml:space="preserve">    let sum: u32 = Counter::new().zip(Counter::new().skip(1))</w:t>
-      </w:r>
-    </w:p>
-    <w:p>
-      <w:pPr>
-        <w:pStyle w:val="CodeB"/>
-      </w:pPr>
-      <w:r>
-        <w:rPr>
-          <w:rFonts w:hint="eastAsia"/>
-        </w:rPr>
-        <w:t xml:space="preserve">                                 .map(|(a, b)| a * b)</w:t>
-      </w:r>
-    </w:p>
-    <w:p>
-      <w:pPr>
-        <w:pStyle w:val="CodeB"/>
-      </w:pPr>
-      <w:r>
-        <w:rPr>
-          <w:rFonts w:hint="eastAsia"/>
-        </w:rPr>
-        <w:t xml:space="preserve">                                 .filter(|x| x % 3 == 0)</w:t>
-      </w:r>
-    </w:p>
-    <w:p>
-      <w:pPr>
-        <w:pStyle w:val="CodeB"/>
-      </w:pPr>
-      <w:r>
-        <w:rPr>
-          <w:rFonts w:hint="eastAsia"/>
-        </w:rPr>
-        <w:t xml:space="preserve">                                 .sum();</w:t>
-      </w:r>
-    </w:p>
-    <w:p>
-      <w:pPr>
-        <w:pStyle w:val="CodeB"/>
-      </w:pPr>
-      <w:r>
-        <w:rPr>
-          <w:rFonts w:hint="eastAsia"/>
-        </w:rPr>
-        <w:t xml:space="preserve">    assert_eq!(18, sum);</w:t>
-      </w:r>
-    </w:p>
-    <w:p>
-      <w:pPr>
-        <w:pStyle w:val="CodeC"/>
-      </w:pPr>
-      <w:r>
-        <w:rPr>
-          <w:rFonts w:hint="eastAsia"/>
-        </w:rPr>
-        <w:t>}</w:t>
-      </w:r>
-    </w:p>
-    <w:p>
-      <w:pPr>
-        <w:pStyle w:val="Listing"/>
-        <w:rPr>
-          <w:rFonts w:eastAsia="Microsoft YaHei"/>
-        </w:rPr>
-      </w:pPr>
-      <w:r>
-        <w:rPr>
-          <w:rFonts w:eastAsia="Microsoft YaHei" w:hint="eastAsia"/>
-        </w:rPr>
-        <w:t xml:space="preserve">Listing 13-23: Using a variety of </w:t>
-      </w:r>
-      <w:r>
-        <w:rPr>
-          <w:rStyle w:val="Literal"/>
-          <w:rFonts w:hint="eastAsia"/>
-        </w:rPr>
-        <w:t>Iterator</w:t>
-      </w:r>
-      <w:r>
-        <w:rPr>
-          <w:rFonts w:eastAsia="Microsoft YaHei" w:hint="eastAsia"/>
-        </w:rPr>
-        <w:t xml:space="preserve"> trait methods on our </w:t>
-      </w:r>
-      <w:r>
-        <w:rPr>
-          <w:rStyle w:val="Literal"/>
-          <w:rFonts w:hint="eastAsia"/>
-        </w:rPr>
-        <w:t>Counter</w:t>
-      </w:r>
-      <w:r>
-        <w:rPr>
-          <w:rFonts w:eastAsia="Microsoft YaHei" w:hint="eastAsia"/>
-        </w:rPr>
         <w:t xml:space="preserve"> </w:t>
       </w:r>
       <w:r>
@@ -23805,7 +23803,7 @@
         </w:rPr>
         <w:t xml:space="preserve">All of these method calls are possible because we </w:t>
       </w:r>
-      <w:del w:id="738" w:author="Liz Chadwick" w:date="2017-09-21T16:50:00Z">
+      <w:del w:id="737" w:author="Liz Chadwick" w:date="2017-09-21T16:50:00Z">
         <w:r>
           <w:rPr>
             <w:rFonts w:eastAsia="Microsoft YaHei" w:hint="eastAsia"/>
@@ -23832,19 +23830,58 @@
           <w:delText xml:space="preserve">trait by specifying </w:delText>
         </w:r>
       </w:del>
+      <w:ins w:id="738" w:author="Liz Chadwick" w:date="2017-09-21T16:50:00Z">
+        <w:r>
+          <w:rPr>
+            <w:rFonts w:eastAsia="Microsoft YaHei"/>
+          </w:rPr>
+          <w:t xml:space="preserve">specified </w:t>
+        </w:r>
+      </w:ins>
+      <w:r>
+        <w:rPr>
+          <w:rFonts w:eastAsia="Microsoft YaHei" w:hint="eastAsia"/>
+        </w:rPr>
+        <w:t xml:space="preserve">how the </w:t>
+      </w:r>
+      <w:r>
+        <w:rPr>
+          <w:rStyle w:val="Literal"/>
+          <w:rFonts w:hint="eastAsia"/>
+        </w:rPr>
+        <w:t>next</w:t>
+      </w:r>
+      <w:r>
+        <w:rPr>
+          <w:rFonts w:eastAsia="Microsoft YaHei" w:hint="eastAsia"/>
+        </w:rPr>
+        <w:t xml:space="preserve"> method works</w:t>
+      </w:r>
       <w:ins w:id="739" w:author="Liz Chadwick" w:date="2017-09-21T16:50:00Z">
         <w:r>
           <w:rPr>
             <w:rFonts w:eastAsia="Microsoft YaHei"/>
           </w:rPr>
-          <w:t xml:space="preserve">specified </w:t>
+          <w:t>,</w:t>
         </w:r>
       </w:ins>
       <w:r>
         <w:rPr>
           <w:rFonts w:eastAsia="Microsoft YaHei" w:hint="eastAsia"/>
         </w:rPr>
-        <w:t xml:space="preserve">how the </w:t>
+        <w:t xml:space="preserve"> and the standard library</w:t>
+      </w:r>
+      <w:r>
+        <w:rPr>
+          <w:rFonts w:eastAsia="Microsoft YaHei" w:hint="eastAsia"/>
+        </w:rPr>
+        <w:t xml:space="preserve"> </w:t>
+      </w:r>
+      <w:r>
+        <w:rPr>
+          <w:rFonts w:eastAsia="Microsoft YaHei" w:hint="eastAsia"/>
+        </w:rPr>
+        <w:t xml:space="preserve">provides default implementations for other methods that call </w:t>
       </w:r>
       <w:r>
         <w:rPr>
@@ -23857,109 +23894,70 @@
         <w:rPr>
           <w:rFonts w:eastAsia="Microsoft YaHei" w:hint="eastAsia"/>
         </w:rPr>
-        <w:t xml:space="preserve"> method works</w:t>
-      </w:r>
-      <w:ins w:id="740" w:author="Liz Chadwick" w:date="2017-09-21T16:50:00Z">
+        <w:t>.</w:t>
+      </w:r>
+    </w:p>
+    <w:p>
+      <w:pPr>
+        <w:pStyle w:val="HeadA"/>
+        <w:rPr>
+          <w:rFonts w:eastAsia="Microsoft YaHei"/>
+        </w:rPr>
+      </w:pPr>
+      <w:bookmarkStart w:id="740" w:name="improving-our-i/o-project"/>
+      <w:bookmarkEnd w:id="740"/>
+      <w:r>
+        <w:rPr>
+          <w:rFonts w:eastAsia="Microsoft YaHei" w:hint="eastAsia"/>
+        </w:rPr>
+        <w:t>Improving our I/O Project</w:t>
+      </w:r>
+    </w:p>
+    <w:p>
+      <w:pPr>
+        <w:pStyle w:val="BodyFirst"/>
+        <w:rPr>
+          <w:rFonts w:eastAsia="Microsoft YaHei"/>
+        </w:rPr>
+      </w:pPr>
+      <w:ins w:id="741" w:author="Liz Chadwick" w:date="2017-09-21T16:51:00Z">
         <w:r>
           <w:rPr>
             <w:rFonts w:eastAsia="Microsoft YaHei"/>
           </w:rPr>
-          <w:t>,</w:t>
+          <w:t xml:space="preserve">With this new knowledge, </w:t>
         </w:r>
       </w:ins>
-      <w:r>
-        <w:rPr>
-          <w:rFonts w:eastAsia="Microsoft YaHei" w:hint="eastAsia"/>
-        </w:rPr>
-        <w:t xml:space="preserve"> and the standard library</w:t>
-      </w:r>
-      <w:r>
-        <w:rPr>
-          <w:rFonts w:eastAsia="Microsoft YaHei" w:hint="eastAsia"/>
-        </w:rPr>
-        <w:t xml:space="preserve"> </w:t>
-      </w:r>
-      <w:r>
-        <w:rPr>
-          <w:rFonts w:eastAsia="Microsoft YaHei" w:hint="eastAsia"/>
-        </w:rPr>
-        <w:t xml:space="preserve">provides default implementations for other methods that call </w:t>
-      </w:r>
-      <w:r>
-        <w:rPr>
-          <w:rStyle w:val="Literal"/>
-          <w:rFonts w:hint="eastAsia"/>
-        </w:rPr>
-        <w:t>next</w:t>
-      </w:r>
-      <w:r>
-        <w:rPr>
-          <w:rFonts w:eastAsia="Microsoft YaHei" w:hint="eastAsia"/>
-        </w:rPr>
-        <w:t>.</w:t>
-      </w:r>
-    </w:p>
-    <w:p>
-      <w:pPr>
-        <w:pStyle w:val="HeadA"/>
-        <w:rPr>
-          <w:rFonts w:eastAsia="Microsoft YaHei"/>
-        </w:rPr>
-      </w:pPr>
-      <w:bookmarkStart w:id="741" w:name="improving-our-i/o-project"/>
-      <w:bookmarkEnd w:id="741"/>
-      <w:r>
-        <w:rPr>
-          <w:rFonts w:eastAsia="Microsoft YaHei" w:hint="eastAsia"/>
-        </w:rPr>
-        <w:t>Improving our I/O Project</w:t>
-      </w:r>
-    </w:p>
-    <w:p>
-      <w:pPr>
-        <w:pStyle w:val="BodyFirst"/>
-        <w:rPr>
-          <w:rFonts w:eastAsia="Microsoft YaHei"/>
-        </w:rPr>
-      </w:pPr>
-      <w:ins w:id="742" w:author="Liz Chadwick" w:date="2017-09-21T16:51:00Z">
+      <w:del w:id="742" w:author="Liz Chadwick" w:date="2017-09-21T16:51:00Z">
+        <w:r>
+          <w:rPr>
+            <w:rFonts w:eastAsia="Microsoft YaHei" w:hint="eastAsia"/>
+          </w:rPr>
+          <w:delText>W</w:delText>
+        </w:r>
+      </w:del>
+      <w:ins w:id="743" w:author="Liz Chadwick" w:date="2017-09-21T16:51:00Z">
         <w:r>
           <w:rPr>
             <w:rFonts w:eastAsia="Microsoft YaHei"/>
           </w:rPr>
-          <w:t xml:space="preserve">With this new knowledge, </w:t>
+          <w:t>w</w:t>
         </w:r>
       </w:ins>
-      <w:del w:id="743" w:author="Liz Chadwick" w:date="2017-09-21T16:51:00Z">
-        <w:r>
-          <w:rPr>
-            <w:rFonts w:eastAsia="Microsoft YaHei" w:hint="eastAsia"/>
-          </w:rPr>
-          <w:delText>W</w:delText>
+      <w:r>
+        <w:rPr>
+          <w:rFonts w:eastAsia="Microsoft YaHei" w:hint="eastAsia"/>
+        </w:rPr>
+        <w:t xml:space="preserve">e can improve </w:t>
+      </w:r>
+      <w:del w:id="744" w:author="Liz Chadwick" w:date="2017-09-21T16:51:00Z">
+        <w:r>
+          <w:rPr>
+            <w:rFonts w:eastAsia="Microsoft YaHei" w:hint="eastAsia"/>
+          </w:rPr>
+          <w:delText xml:space="preserve">our implementation of </w:delText>
         </w:r>
       </w:del>
-      <w:ins w:id="744" w:author="Liz Chadwick" w:date="2017-09-21T16:51:00Z">
-        <w:r>
-          <w:rPr>
-            <w:rFonts w:eastAsia="Microsoft YaHei"/>
-          </w:rPr>
-          <w:t>w</w:t>
-        </w:r>
-      </w:ins>
-      <w:r>
-        <w:rPr>
-          <w:rFonts w:eastAsia="Microsoft YaHei" w:hint="eastAsia"/>
-        </w:rPr>
-        <w:t xml:space="preserve">e can improve </w:t>
-      </w:r>
-      <w:del w:id="745" w:author="Liz Chadwick" w:date="2017-09-21T16:51:00Z">
-        <w:r>
-          <w:rPr>
-            <w:rFonts w:eastAsia="Microsoft YaHei" w:hint="eastAsia"/>
-          </w:rPr>
-          <w:delText xml:space="preserve">our implementation of </w:delText>
-        </w:r>
-      </w:del>
       <w:r>
         <w:rPr>
           <w:rFonts w:eastAsia="Microsoft YaHei" w:hint="eastAsia"/>
@@ -24042,8 +24040,8 @@
           <w:rFonts w:eastAsia="Microsoft YaHei"/>
         </w:rPr>
       </w:pPr>
-      <w:bookmarkStart w:id="746" w:name="removing-a-`clone`-using-an-iterator"/>
-      <w:bookmarkEnd w:id="746"/>
+      <w:bookmarkStart w:id="745" w:name="removing-a-`clone`-using-an-iterator"/>
+      <w:bookmarkEnd w:id="745"/>
       <w:r>
         <w:rPr>
           <w:rFonts w:eastAsia="Microsoft YaHei" w:hint="eastAsia"/>
@@ -24128,7 +24126,7 @@
         </w:rPr>
         <w:t>values</w:t>
       </w:r>
-      <w:ins w:id="747" w:author="Liz Chadwick" w:date="2017-09-21T16:52:00Z">
+      <w:ins w:id="746" w:author="Liz Chadwick" w:date="2017-09-21T16:52:00Z">
         <w:r>
           <w:rPr>
             <w:rFonts w:eastAsia="Microsoft YaHei"/>
@@ -24136,14 +24134,566 @@
           <w:t xml:space="preserve">, allowing </w:t>
         </w:r>
       </w:ins>
+      <w:del w:id="747" w:author="Liz Chadwick" w:date="2017-09-21T16:52:00Z">
+        <w:r>
+          <w:rPr>
+            <w:rFonts w:eastAsia="Microsoft YaHei" w:hint="eastAsia"/>
+          </w:rPr>
+          <w:delText xml:space="preserve"> so that </w:delText>
+        </w:r>
+      </w:del>
+      <w:r>
+        <w:rPr>
+          <w:rFonts w:eastAsia="Microsoft YaHei" w:hint="eastAsia"/>
+        </w:rPr>
+        <w:t xml:space="preserve">the </w:t>
+      </w:r>
+      <w:r>
+        <w:rPr>
+          <w:rStyle w:val="Literal"/>
+          <w:rFonts w:hint="eastAsia"/>
+        </w:rPr>
+        <w:t>Config</w:t>
+      </w:r>
+      <w:r>
+        <w:rPr>
+          <w:rFonts w:eastAsia="Microsoft YaHei" w:hint="eastAsia"/>
+        </w:rPr>
+        <w:t xml:space="preserve"> struct </w:t>
+      </w:r>
       <w:del w:id="748" w:author="Liz Chadwick" w:date="2017-09-21T16:52:00Z">
         <w:r>
           <w:rPr>
             <w:rFonts w:eastAsia="Microsoft YaHei" w:hint="eastAsia"/>
           </w:rPr>
-          <w:delText xml:space="preserve"> so that </w:delText>
+          <w:delText xml:space="preserve">could </w:delText>
         </w:r>
       </w:del>
+      <w:ins w:id="749" w:author="Liz Chadwick" w:date="2017-09-21T16:52:00Z">
+        <w:r>
+          <w:rPr>
+            <w:rFonts w:eastAsia="Microsoft YaHei"/>
+          </w:rPr>
+          <w:t xml:space="preserve">to </w:t>
+        </w:r>
+      </w:ins>
+      <w:r>
+        <w:rPr>
+          <w:rFonts w:eastAsia="Microsoft YaHei" w:hint="eastAsia"/>
+        </w:rPr>
+        <w:t>own those values. We</w:t>
+      </w:r>
+      <w:r>
+        <w:rPr>
+          <w:rFonts w:eastAsia="Microsoft YaHei"/>
+        </w:rPr>
+        <w:t>’</w:t>
+      </w:r>
+      <w:r>
+        <w:rPr>
+          <w:rFonts w:eastAsia="Microsoft YaHei" w:hint="eastAsia"/>
+        </w:rPr>
+        <w:t>ve reproduced the</w:t>
+      </w:r>
+      <w:r>
+        <w:rPr>
+          <w:rFonts w:eastAsia="Microsoft YaHei" w:hint="eastAsia"/>
+        </w:rPr>
+        <w:t xml:space="preserve"> </w:t>
+      </w:r>
+      <w:r>
+        <w:rPr>
+          <w:rFonts w:eastAsia="Microsoft YaHei" w:hint="eastAsia"/>
+        </w:rPr>
+        <w:t xml:space="preserve">implementation of the </w:t>
+      </w:r>
+      <w:r>
+        <w:rPr>
+          <w:rStyle w:val="Literal"/>
+          <w:rFonts w:hint="eastAsia"/>
+        </w:rPr>
+        <w:t>Config::new</w:t>
+      </w:r>
+      <w:r>
+        <w:rPr>
+          <w:rFonts w:eastAsia="Microsoft YaHei" w:hint="eastAsia"/>
+        </w:rPr>
+        <w:t xml:space="preserve"> function as it was at the end of Chapter 12</w:t>
+      </w:r>
+      <w:r>
+        <w:rPr>
+          <w:rFonts w:eastAsia="Microsoft YaHei" w:hint="eastAsia"/>
+        </w:rPr>
+        <w:t xml:space="preserve"> </w:t>
+      </w:r>
+      <w:r>
+        <w:rPr>
+          <w:rFonts w:eastAsia="Microsoft YaHei" w:hint="eastAsia"/>
+        </w:rPr>
+        <w:t>in Listing 13-24:</w:t>
+      </w:r>
+    </w:p>
+    <w:p>
+      <w:pPr>
+        <w:pStyle w:val="ProductionDirective"/>
+        <w:rPr>
+          <w:rFonts w:eastAsia="Microsoft YaHei"/>
+        </w:rPr>
+      </w:pPr>
+      <w:r>
+        <w:rPr>
+          <w:rFonts w:eastAsia="Microsoft YaHei" w:hint="eastAsia"/>
+        </w:rPr>
+        <w:t>Filename: src/lib.rs</w:t>
+      </w:r>
+    </w:p>
+    <w:p>
+      <w:pPr>
+        <w:pStyle w:val="CodeA"/>
+      </w:pPr>
+      <w:r>
+        <w:rPr>
+          <w:rFonts w:hint="eastAsia"/>
+        </w:rPr>
+        <w:t>impl Config {</w:t>
+      </w:r>
+    </w:p>
+    <w:p>
+      <w:pPr>
+        <w:pStyle w:val="CodeB"/>
+      </w:pPr>
+      <w:r>
+        <w:rPr>
+          <w:rFonts w:hint="eastAsia"/>
+        </w:rPr>
+        <w:t xml:space="preserve">    pub fn new(args: &amp;[String]) -&gt; Result&lt;Config, &amp;'static str&gt; {</w:t>
+      </w:r>
+    </w:p>
+    <w:p>
+      <w:pPr>
+        <w:pStyle w:val="CodeB"/>
+      </w:pPr>
+      <w:r>
+        <w:rPr>
+          <w:rFonts w:hint="eastAsia"/>
+        </w:rPr>
+        <w:t xml:space="preserve">        if args.len() &lt; 3 {</w:t>
+      </w:r>
+    </w:p>
+    <w:p>
+      <w:pPr>
+        <w:pStyle w:val="CodeB"/>
+      </w:pPr>
+      <w:r>
+        <w:rPr>
+          <w:rFonts w:hint="eastAsia"/>
+        </w:rPr>
+        <w:t xml:space="preserve">            return Err("not enough arguments");</w:t>
+      </w:r>
+    </w:p>
+    <w:p>
+      <w:pPr>
+        <w:pStyle w:val="CodeB"/>
+      </w:pPr>
+      <w:r>
+        <w:rPr>
+          <w:rFonts w:hint="eastAsia"/>
+        </w:rPr>
+        <w:t xml:space="preserve">        }</w:t>
+      </w:r>
+    </w:p>
+    <w:p>
+      <w:pPr>
+        <w:pStyle w:val="CodeB"/>
+      </w:pPr>
+    </w:p>
+    <w:p>
+      <w:pPr>
+        <w:pStyle w:val="CodeB"/>
+      </w:pPr>
+      <w:r>
+        <w:rPr>
+          <w:rFonts w:hint="eastAsia"/>
+        </w:rPr>
+        <w:t xml:space="preserve">        let query = args[1].clone();</w:t>
+      </w:r>
+    </w:p>
+    <w:p>
+      <w:pPr>
+        <w:pStyle w:val="CodeB"/>
+      </w:pPr>
+      <w:r>
+        <w:rPr>
+          <w:rFonts w:hint="eastAsia"/>
+        </w:rPr>
+        <w:t xml:space="preserve">        let filename = args[2].clone();</w:t>
+      </w:r>
+    </w:p>
+    <w:p>
+      <w:pPr>
+        <w:pStyle w:val="CodeB"/>
+      </w:pPr>
+    </w:p>
+    <w:p>
+      <w:pPr>
+        <w:pStyle w:val="CodeB"/>
+      </w:pPr>
+      <w:r>
+        <w:rPr>
+          <w:rFonts w:hint="eastAsia"/>
+        </w:rPr>
+        <w:t xml:space="preserve">        let case_sensitive = env::var("CASE_INSENSITIVE").is_err();</w:t>
+      </w:r>
+    </w:p>
+    <w:p>
+      <w:pPr>
+        <w:pStyle w:val="CodeB"/>
+      </w:pPr>
+    </w:p>
+    <w:p>
+      <w:pPr>
+        <w:pStyle w:val="CodeB"/>
+      </w:pPr>
+      <w:r>
+        <w:rPr>
+          <w:rFonts w:hint="eastAsia"/>
+        </w:rPr>
+        <w:t xml:space="preserve">        Ok(Config { query, filename, case_sensitive })</w:t>
+      </w:r>
+    </w:p>
+    <w:p>
+      <w:pPr>
+        <w:pStyle w:val="CodeB"/>
+      </w:pPr>
+      <w:r>
+        <w:rPr>
+          <w:rFonts w:hint="eastAsia"/>
+        </w:rPr>
+        <w:t xml:space="preserve">    }</w:t>
+      </w:r>
+    </w:p>
+    <w:p>
+      <w:pPr>
+        <w:pStyle w:val="CodeC"/>
+      </w:pPr>
+      <w:r>
+        <w:rPr>
+          <w:rFonts w:hint="eastAsia"/>
+        </w:rPr>
+        <w:t>}</w:t>
+      </w:r>
+    </w:p>
+    <w:p>
+      <w:pPr>
+        <w:pStyle w:val="Listing"/>
+        <w:rPr>
+          <w:rFonts w:eastAsia="Microsoft YaHei"/>
+        </w:rPr>
+      </w:pPr>
+      <w:r>
+        <w:rPr>
+          <w:rFonts w:eastAsia="Microsoft YaHei" w:hint="eastAsia"/>
+        </w:rPr>
+        <w:t xml:space="preserve">Listing 13-24: Reproduction of the </w:t>
+      </w:r>
+      <w:r>
+        <w:rPr>
+          <w:rStyle w:val="Literal"/>
+          <w:rFonts w:hint="eastAsia"/>
+        </w:rPr>
+        <w:t>Config::new</w:t>
+      </w:r>
+      <w:r>
+        <w:rPr>
+          <w:rFonts w:eastAsia="Microsoft YaHei" w:hint="eastAsia"/>
+        </w:rPr>
+        <w:t xml:space="preserve"> function</w:t>
+      </w:r>
+      <w:r>
+        <w:rPr>
+          <w:rFonts w:eastAsia="Microsoft YaHei" w:hint="eastAsia"/>
+        </w:rPr>
+        <w:t xml:space="preserve"> </w:t>
+      </w:r>
+      <w:r>
+        <w:rPr>
+          <w:rFonts w:eastAsia="Microsoft YaHei" w:hint="eastAsia"/>
+        </w:rPr>
+        <w:t>from the end of Chapter 12</w:t>
+      </w:r>
+    </w:p>
+    <w:p>
+      <w:pPr>
+        <w:pStyle w:val="Body"/>
+        <w:rPr>
+          <w:rFonts w:eastAsia="Microsoft YaHei"/>
+        </w:rPr>
+      </w:pPr>
+      <w:r>
+        <w:rPr>
+          <w:rFonts w:eastAsia="Microsoft YaHei" w:hint="eastAsia"/>
+        </w:rPr>
+        <w:t xml:space="preserve">At the time, we said not to worry about the inefficient </w:t>
+      </w:r>
+      <w:r>
+        <w:rPr>
+          <w:rStyle w:val="Literal"/>
+          <w:rFonts w:hint="eastAsia"/>
+        </w:rPr>
+        <w:t>clone</w:t>
+      </w:r>
+      <w:r>
+        <w:rPr>
+          <w:rFonts w:eastAsia="Microsoft YaHei" w:hint="eastAsia"/>
+        </w:rPr>
+        <w:t xml:space="preserve"> calls here</w:t>
+      </w:r>
+      <w:r>
+        <w:rPr>
+          <w:rFonts w:eastAsia="Microsoft YaHei" w:hint="eastAsia"/>
+        </w:rPr>
+        <w:t xml:space="preserve"> </w:t>
+      </w:r>
+      <w:r>
+        <w:rPr>
+          <w:rFonts w:eastAsia="Microsoft YaHei" w:hint="eastAsia"/>
+        </w:rPr>
+        <w:t>because we would remove them in the future. Well, that time is now!</w:t>
+      </w:r>
+    </w:p>
+    <w:p>
+      <w:pPr>
+        <w:pStyle w:val="Body"/>
+        <w:rPr>
+          <w:rFonts w:eastAsia="Microsoft YaHei"/>
+        </w:rPr>
+      </w:pPr>
+      <w:del w:id="750" w:author="Liz Chadwick" w:date="2017-09-21T16:53:00Z">
+        <w:r>
+          <w:rPr>
+            <w:rFonts w:eastAsia="Microsoft YaHei" w:hint="eastAsia"/>
+          </w:rPr>
+          <w:delText>The reason w</w:delText>
+        </w:r>
+      </w:del>
+      <w:ins w:id="751" w:author="Liz Chadwick" w:date="2017-09-21T16:53:00Z">
+        <w:r>
+          <w:rPr>
+            <w:rFonts w:eastAsia="Microsoft YaHei"/>
+          </w:rPr>
+          <w:t>W</w:t>
+        </w:r>
+      </w:ins>
+      <w:r>
+        <w:rPr>
+          <w:rFonts w:eastAsia="Microsoft YaHei" w:hint="eastAsia"/>
+        </w:rPr>
+        <w:t xml:space="preserve">e needed </w:t>
+      </w:r>
+      <w:r>
+        <w:rPr>
+          <w:rStyle w:val="Literal"/>
+          <w:rFonts w:hint="eastAsia"/>
+        </w:rPr>
+        <w:t>clone</w:t>
+      </w:r>
+      <w:r>
+        <w:rPr>
+          <w:rFonts w:eastAsia="Microsoft YaHei" w:hint="eastAsia"/>
+        </w:rPr>
+        <w:t xml:space="preserve"> here </w:t>
+      </w:r>
+      <w:del w:id="752" w:author="Liz Chadwick" w:date="2017-09-21T16:53:00Z">
+        <w:r>
+          <w:rPr>
+            <w:rFonts w:eastAsia="Microsoft YaHei" w:hint="eastAsia"/>
+          </w:rPr>
+          <w:delText xml:space="preserve">in the first place is that </w:delText>
+        </w:r>
+      </w:del>
+      <w:ins w:id="753" w:author="Liz Chadwick" w:date="2017-09-21T16:53:00Z">
+        <w:r>
+          <w:rPr>
+            <w:rFonts w:eastAsia="Microsoft YaHei"/>
+          </w:rPr>
+          <w:t xml:space="preserve">because </w:t>
+        </w:r>
+      </w:ins>
+      <w:r>
+        <w:rPr>
+          <w:rFonts w:eastAsia="Microsoft YaHei" w:hint="eastAsia"/>
+        </w:rPr>
+        <w:t>we have a slice</w:t>
+      </w:r>
+      <w:r>
+        <w:rPr>
+          <w:rFonts w:eastAsia="Microsoft YaHei" w:hint="eastAsia"/>
+        </w:rPr>
+        <w:t xml:space="preserve"> </w:t>
+      </w:r>
+      <w:r>
+        <w:rPr>
+          <w:rFonts w:eastAsia="Microsoft YaHei" w:hint="eastAsia"/>
+        </w:rPr>
+        <w:t xml:space="preserve">with </w:t>
+      </w:r>
+      <w:r>
+        <w:rPr>
+          <w:rStyle w:val="Literal"/>
+          <w:rFonts w:hint="eastAsia"/>
+        </w:rPr>
+        <w:t>String</w:t>
+      </w:r>
+      <w:r>
+        <w:rPr>
+          <w:rFonts w:eastAsia="Microsoft YaHei" w:hint="eastAsia"/>
+        </w:rPr>
+        <w:t xml:space="preserve"> elements in the parameter </w:t>
+      </w:r>
+      <w:r>
+        <w:rPr>
+          <w:rStyle w:val="Literal"/>
+          <w:rFonts w:hint="eastAsia"/>
+        </w:rPr>
+        <w:t>args</w:t>
+      </w:r>
+      <w:r>
+        <w:rPr>
+          <w:rFonts w:eastAsia="Microsoft YaHei" w:hint="eastAsia"/>
+        </w:rPr>
+        <w:t xml:space="preserve">, but the </w:t>
+      </w:r>
+      <w:r>
+        <w:rPr>
+          <w:rStyle w:val="Literal"/>
+          <w:rFonts w:hint="eastAsia"/>
+        </w:rPr>
+        <w:t>new</w:t>
+      </w:r>
+      <w:r>
+        <w:rPr>
+          <w:rFonts w:eastAsia="Microsoft YaHei" w:hint="eastAsia"/>
+        </w:rPr>
+        <w:t xml:space="preserve"> function does</w:t>
+      </w:r>
+      <w:del w:id="754" w:author="Carol Nichols" w:date="2017-10-05T16:00:00Z">
+        <w:r>
+          <w:rPr>
+            <w:rFonts w:eastAsia="Microsoft YaHei" w:hint="eastAsia"/>
+          </w:rPr>
+          <w:delText xml:space="preserve"> </w:delText>
+        </w:r>
+      </w:del>
+      <w:r>
+        <w:rPr>
+          <w:rFonts w:eastAsia="Microsoft YaHei" w:hint="eastAsia"/>
+        </w:rPr>
+        <w:t>n</w:t>
+      </w:r>
+      <w:ins w:id="755" w:author="Carol Nichols" w:date="2017-10-05T16:00:00Z">
+        <w:r>
+          <w:rPr>
+            <w:rFonts w:eastAsia="Microsoft YaHei"/>
+          </w:rPr>
+          <w:t>’</w:t>
+        </w:r>
+      </w:ins>
+      <w:del w:id="756" w:author="Carol Nichols" w:date="2017-10-05T16:00:00Z">
+        <w:r>
+          <w:rPr>
+            <w:rFonts w:eastAsia="Microsoft YaHei" w:hint="eastAsia"/>
+          </w:rPr>
+          <w:delText>o</w:delText>
+        </w:r>
+      </w:del>
+      <w:r>
+        <w:rPr>
+          <w:rFonts w:eastAsia="Microsoft YaHei" w:hint="eastAsia"/>
+        </w:rPr>
+        <w:t>t</w:t>
+      </w:r>
+      <w:r>
+        <w:rPr>
+          <w:rFonts w:eastAsia="Microsoft YaHei" w:hint="eastAsia"/>
+        </w:rPr>
+        <w:t xml:space="preserve"> </w:t>
+      </w:r>
+      <w:r>
+        <w:rPr>
+          <w:rFonts w:eastAsia="Microsoft YaHei" w:hint="eastAsia"/>
+        </w:rPr>
+        <w:t xml:space="preserve">own </w:t>
+      </w:r>
+      <w:r>
+        <w:rPr>
+          <w:rStyle w:val="Literal"/>
+          <w:rFonts w:hint="eastAsia"/>
+        </w:rPr>
+        <w:t>args</w:t>
+      </w:r>
+      <w:r>
+        <w:rPr>
+          <w:rFonts w:eastAsia="Microsoft YaHei" w:hint="eastAsia"/>
+        </w:rPr>
+        <w:t xml:space="preserve">. In order to be able to return ownership of a </w:t>
+      </w:r>
+      <w:r>
+        <w:rPr>
+          <w:rStyle w:val="Literal"/>
+          <w:rFonts w:hint="eastAsia"/>
+        </w:rPr>
+        <w:t>Config</w:t>
+      </w:r>
+      <w:r>
+        <w:rPr>
+          <w:rFonts w:eastAsia="Microsoft YaHei" w:hint="eastAsia"/>
+        </w:rPr>
+        <w:t xml:space="preserve"> instance, we</w:t>
+      </w:r>
+      <w:r>
+        <w:rPr>
+          <w:rFonts w:eastAsia="Microsoft YaHei" w:hint="eastAsia"/>
+        </w:rPr>
+        <w:t xml:space="preserve"> </w:t>
+      </w:r>
+      <w:del w:id="757" w:author="Liz Chadwick" w:date="2017-09-21T16:53:00Z">
+        <w:r>
+          <w:rPr>
+            <w:rFonts w:eastAsia="Microsoft YaHei" w:hint="eastAsia"/>
+          </w:rPr>
+          <w:delText xml:space="preserve">need </w:delText>
+        </w:r>
+      </w:del>
+      <w:ins w:id="758" w:author="Liz Chadwick" w:date="2017-09-21T16:53:00Z">
+        <w:r>
+          <w:rPr>
+            <w:rFonts w:eastAsia="Microsoft YaHei"/>
+          </w:rPr>
+          <w:t xml:space="preserve">had </w:t>
+        </w:r>
+      </w:ins>
+      <w:r>
+        <w:rPr>
+          <w:rFonts w:eastAsia="Microsoft YaHei" w:hint="eastAsia"/>
+        </w:rPr>
+        <w:t xml:space="preserve">to clone the values </w:t>
+      </w:r>
+      <w:del w:id="759" w:author="Liz Chadwick" w:date="2017-09-21T16:53:00Z">
+        <w:r>
+          <w:rPr>
+            <w:rFonts w:eastAsia="Microsoft YaHei" w:hint="eastAsia"/>
+          </w:rPr>
+          <w:delText xml:space="preserve">that we put in </w:delText>
+        </w:r>
+      </w:del>
+      <w:ins w:id="760" w:author="Liz Chadwick" w:date="2017-09-21T16:53:00Z">
+        <w:r>
+          <w:rPr>
+            <w:rFonts w:eastAsia="Microsoft YaHei"/>
+          </w:rPr>
+          <w:t xml:space="preserve">from </w:t>
+        </w:r>
+      </w:ins>
       <w:r>
         <w:rPr>
           <w:rFonts w:eastAsia="Microsoft YaHei" w:hint="eastAsia"/>
@@ -24155,35 +24705,109 @@
           <w:rStyle w:val="Literal"/>
           <w:rFonts w:hint="eastAsia"/>
         </w:rPr>
+        <w:t>query</w:t>
+      </w:r>
+      <w:r>
+        <w:rPr>
+          <w:rFonts w:eastAsia="Microsoft YaHei" w:hint="eastAsia"/>
+        </w:rPr>
+        <w:t xml:space="preserve"> and </w:t>
+      </w:r>
+      <w:r>
+        <w:rPr>
+          <w:rStyle w:val="Literal"/>
+          <w:rFonts w:hint="eastAsia"/>
+        </w:rPr>
+        <w:t>filename</w:t>
+      </w:r>
+      <w:r>
+        <w:rPr>
+          <w:rFonts w:eastAsia="Microsoft YaHei" w:hint="eastAsia"/>
+        </w:rPr>
+        <w:t xml:space="preserve"> fields of</w:t>
+      </w:r>
+      <w:r>
+        <w:rPr>
+          <w:rFonts w:eastAsia="Microsoft YaHei" w:hint="eastAsia"/>
+        </w:rPr>
+        <w:t xml:space="preserve"> </w:t>
+      </w:r>
+      <w:r>
+        <w:rPr>
+          <w:rStyle w:val="Literal"/>
+          <w:rFonts w:hint="eastAsia"/>
+        </w:rPr>
         <w:t>Config</w:t>
       </w:r>
       <w:r>
         <w:rPr>
           <w:rFonts w:eastAsia="Microsoft YaHei" w:hint="eastAsia"/>
         </w:rPr>
-        <w:t xml:space="preserve"> struct </w:t>
-      </w:r>
-      <w:del w:id="749" w:author="Liz Chadwick" w:date="2017-09-21T16:52:00Z">
-        <w:r>
-          <w:rPr>
-            <w:rFonts w:eastAsia="Microsoft YaHei" w:hint="eastAsia"/>
-          </w:rPr>
-          <w:delText xml:space="preserve">could </w:delText>
-        </w:r>
-      </w:del>
-      <w:ins w:id="750" w:author="Liz Chadwick" w:date="2017-09-21T16:52:00Z">
-        <w:r>
-          <w:rPr>
-            <w:rFonts w:eastAsia="Microsoft YaHei"/>
-          </w:rPr>
-          <w:t xml:space="preserve">to </w:t>
-        </w:r>
-      </w:ins>
-      <w:r>
-        <w:rPr>
-          <w:rFonts w:eastAsia="Microsoft YaHei" w:hint="eastAsia"/>
-        </w:rPr>
-        <w:t>own those values. We</w:t>
+        <w:t xml:space="preserve">, so that the </w:t>
+      </w:r>
+      <w:r>
+        <w:rPr>
+          <w:rStyle w:val="Literal"/>
+          <w:rFonts w:hint="eastAsia"/>
+        </w:rPr>
+        <w:t>Config</w:t>
+      </w:r>
+      <w:r>
+        <w:rPr>
+          <w:rFonts w:eastAsia="Microsoft YaHei" w:hint="eastAsia"/>
+        </w:rPr>
+        <w:t xml:space="preserve"> instance can own its values.</w:t>
+      </w:r>
+    </w:p>
+    <w:p>
+      <w:pPr>
+        <w:pStyle w:val="Body"/>
+        <w:rPr>
+          <w:rFonts w:eastAsia="Microsoft YaHei"/>
+        </w:rPr>
+      </w:pPr>
+      <w:r>
+        <w:rPr>
+          <w:rFonts w:eastAsia="Microsoft YaHei" w:hint="eastAsia"/>
+        </w:rPr>
+        <w:t xml:space="preserve">With our new knowledge about iterators, we can change the </w:t>
+      </w:r>
+      <w:r>
+        <w:rPr>
+          <w:rStyle w:val="Literal"/>
+          <w:rFonts w:hint="eastAsia"/>
+        </w:rPr>
+        <w:t>new</w:t>
+      </w:r>
+      <w:r>
+        <w:rPr>
+          <w:rFonts w:eastAsia="Microsoft YaHei" w:hint="eastAsia"/>
+        </w:rPr>
+        <w:t xml:space="preserve"> function to</w:t>
+      </w:r>
+      <w:r>
+        <w:rPr>
+          <w:rFonts w:eastAsia="Microsoft YaHei" w:hint="eastAsia"/>
+        </w:rPr>
+        <w:t xml:space="preserve"> </w:t>
+      </w:r>
+      <w:r>
+        <w:rPr>
+          <w:rFonts w:eastAsia="Microsoft YaHei" w:hint="eastAsia"/>
+        </w:rPr>
+        <w:t>take ownership of an iterator as its argument instead of borrowing a slice.</w:t>
+      </w:r>
+      <w:r>
+        <w:rPr>
+          <w:rFonts w:eastAsia="Microsoft YaHei" w:hint="eastAsia"/>
+        </w:rPr>
+        <w:t xml:space="preserve"> </w:t>
+      </w:r>
+      <w:r>
+        <w:rPr>
+          <w:rFonts w:eastAsia="Microsoft YaHei" w:hint="eastAsia"/>
+        </w:rPr>
+        <w:t>We</w:t>
       </w:r>
       <w:r>
         <w:rPr>
@@ -24195,635 +24819,9 @@
         <w:rPr>
           <w:rFonts w:eastAsia="Microsoft YaHei" w:hint="eastAsia"/>
         </w:rPr>
-        <w:t>ve reproduced the</w:t>
-      </w:r>
-      <w:r>
-        <w:rPr>
-          <w:rFonts w:eastAsia="Microsoft YaHei" w:hint="eastAsia"/>
-        </w:rPr>
-        <w:t xml:space="preserve"> </w:t>
-      </w:r>
-      <w:r>
-        <w:rPr>
-          <w:rFonts w:eastAsia="Microsoft YaHei" w:hint="eastAsia"/>
-        </w:rPr>
-        <w:t xml:space="preserve">implementation of the </w:t>
-      </w:r>
-      <w:r>
-        <w:rPr>
-          <w:rStyle w:val="Literal"/>
-          <w:rFonts w:hint="eastAsia"/>
-        </w:rPr>
-        <w:t>Config::new</w:t>
-      </w:r>
-      <w:r>
-        <w:rPr>
-          <w:rFonts w:eastAsia="Microsoft YaHei" w:hint="eastAsia"/>
-        </w:rPr>
-        <w:t xml:space="preserve"> function as it was at the end of Chapter 12</w:t>
-      </w:r>
-      <w:r>
-        <w:rPr>
-          <w:rFonts w:eastAsia="Microsoft YaHei" w:hint="eastAsia"/>
-        </w:rPr>
-        <w:t xml:space="preserve"> </w:t>
-      </w:r>
-      <w:r>
-        <w:rPr>
-          <w:rFonts w:eastAsia="Microsoft YaHei" w:hint="eastAsia"/>
-        </w:rPr>
-        <w:t>in Listing 13-24:</w:t>
-      </w:r>
-    </w:p>
-    <w:p>
-      <w:pPr>
-        <w:pStyle w:val="ProductionDirective"/>
-        <w:rPr>
-          <w:rFonts w:eastAsia="Microsoft YaHei"/>
-        </w:rPr>
-      </w:pPr>
-      <w:r>
-        <w:rPr>
-          <w:rFonts w:eastAsia="Microsoft YaHei" w:hint="eastAsia"/>
-        </w:rPr>
-        <w:t>Filename: src/lib.rs</w:t>
-      </w:r>
-    </w:p>
-    <w:p>
-      <w:pPr>
-        <w:pStyle w:val="CodeA"/>
-      </w:pPr>
-      <w:r>
-        <w:rPr>
-          <w:rFonts w:hint="eastAsia"/>
-        </w:rPr>
-        <w:t>impl Config {</w:t>
-      </w:r>
-    </w:p>
-    <w:p>
-      <w:pPr>
-        <w:pStyle w:val="CodeB"/>
-      </w:pPr>
-      <w:r>
-        <w:rPr>
-          <w:rFonts w:hint="eastAsia"/>
-        </w:rPr>
-        <w:t xml:space="preserve">    pub fn new(args: &amp;[String]) -&gt; Result&lt;Config, &amp;'static str&gt; {</w:t>
-      </w:r>
-    </w:p>
-    <w:p>
-      <w:pPr>
-        <w:pStyle w:val="CodeB"/>
-      </w:pPr>
-      <w:r>
-        <w:rPr>
-          <w:rFonts w:hint="eastAsia"/>
-        </w:rPr>
-        <w:t xml:space="preserve">        if args.len() &lt; 3 {</w:t>
-      </w:r>
-    </w:p>
-    <w:p>
-      <w:pPr>
-        <w:pStyle w:val="CodeB"/>
-      </w:pPr>
-      <w:r>
-        <w:rPr>
-          <w:rFonts w:hint="eastAsia"/>
-        </w:rPr>
-        <w:t xml:space="preserve">            return Err("not enough arguments");</w:t>
-      </w:r>
-    </w:p>
-    <w:p>
-      <w:pPr>
-        <w:pStyle w:val="CodeB"/>
-      </w:pPr>
-      <w:r>
-        <w:rPr>
-          <w:rFonts w:hint="eastAsia"/>
-        </w:rPr>
-        <w:t xml:space="preserve">        }</w:t>
-      </w:r>
-    </w:p>
-    <w:p>
-      <w:pPr>
-        <w:pStyle w:val="CodeB"/>
-      </w:pPr>
-    </w:p>
-    <w:p>
-      <w:pPr>
-        <w:pStyle w:val="CodeB"/>
-      </w:pPr>
-      <w:r>
-        <w:rPr>
-          <w:rFonts w:hint="eastAsia"/>
-        </w:rPr>
-        <w:t xml:space="preserve">        let query = args[1].clone();</w:t>
-      </w:r>
-    </w:p>
-    <w:p>
-      <w:pPr>
-        <w:pStyle w:val="CodeB"/>
-      </w:pPr>
-      <w:r>
-        <w:rPr>
-          <w:rFonts w:hint="eastAsia"/>
-        </w:rPr>
-        <w:t xml:space="preserve">        let filename = args[2].clone();</w:t>
-      </w:r>
-    </w:p>
-    <w:p>
-      <w:pPr>
-        <w:pStyle w:val="CodeB"/>
-      </w:pPr>
-    </w:p>
-    <w:p>
-      <w:pPr>
-        <w:pStyle w:val="CodeB"/>
-      </w:pPr>
-      <w:r>
-        <w:rPr>
-          <w:rFonts w:hint="eastAsia"/>
-        </w:rPr>
-        <w:t xml:space="preserve">        let case_sensitive = env::var("CASE_INSENSITIVE").is_err();</w:t>
-      </w:r>
-    </w:p>
-    <w:p>
-      <w:pPr>
-        <w:pStyle w:val="CodeB"/>
-      </w:pPr>
-    </w:p>
-    <w:p>
-      <w:pPr>
-        <w:pStyle w:val="CodeB"/>
-      </w:pPr>
-      <w:r>
-        <w:rPr>
-          <w:rFonts w:hint="eastAsia"/>
-        </w:rPr>
-        <w:t xml:space="preserve">        Ok(Config { query, filename, case_sensitive })</w:t>
-      </w:r>
-    </w:p>
-    <w:p>
-      <w:pPr>
-        <w:pStyle w:val="CodeB"/>
-      </w:pPr>
-      <w:r>
-        <w:rPr>
-          <w:rFonts w:hint="eastAsia"/>
-        </w:rPr>
-        <w:t xml:space="preserve">    }</w:t>
-      </w:r>
-    </w:p>
-    <w:p>
-      <w:pPr>
-        <w:pStyle w:val="CodeC"/>
-      </w:pPr>
-      <w:r>
-        <w:rPr>
-          <w:rFonts w:hint="eastAsia"/>
-        </w:rPr>
-        <w:t>}</w:t>
-      </w:r>
-    </w:p>
-    <w:p>
-      <w:pPr>
-        <w:pStyle w:val="Listing"/>
-        <w:rPr>
-          <w:rFonts w:eastAsia="Microsoft YaHei"/>
-        </w:rPr>
-      </w:pPr>
-      <w:r>
-        <w:rPr>
-          <w:rFonts w:eastAsia="Microsoft YaHei" w:hint="eastAsia"/>
-        </w:rPr>
-        <w:t xml:space="preserve">Listing 13-24: Reproduction of the </w:t>
-      </w:r>
-      <w:r>
-        <w:rPr>
-          <w:rStyle w:val="Literal"/>
-          <w:rFonts w:hint="eastAsia"/>
-        </w:rPr>
-        <w:t>Config::new</w:t>
-      </w:r>
-      <w:r>
-        <w:rPr>
-          <w:rFonts w:eastAsia="Microsoft YaHei" w:hint="eastAsia"/>
-        </w:rPr>
-        <w:t xml:space="preserve"> function</w:t>
-      </w:r>
-      <w:r>
-        <w:rPr>
-          <w:rFonts w:eastAsia="Microsoft YaHei" w:hint="eastAsia"/>
-        </w:rPr>
-        <w:t xml:space="preserve"> </w:t>
-      </w:r>
-      <w:r>
-        <w:rPr>
-          <w:rFonts w:eastAsia="Microsoft YaHei" w:hint="eastAsia"/>
-        </w:rPr>
-        <w:t>from the end of Chapter 12</w:t>
-      </w:r>
-    </w:p>
-    <w:p>
-      <w:pPr>
-        <w:pStyle w:val="Body"/>
-        <w:rPr>
-          <w:rFonts w:eastAsia="Microsoft YaHei"/>
-        </w:rPr>
-      </w:pPr>
-      <w:r>
-        <w:rPr>
-          <w:rFonts w:eastAsia="Microsoft YaHei" w:hint="eastAsia"/>
-        </w:rPr>
-        <w:t xml:space="preserve">At the time, we said not to worry about the inefficient </w:t>
-      </w:r>
-      <w:r>
-        <w:rPr>
-          <w:rStyle w:val="Literal"/>
-          <w:rFonts w:hint="eastAsia"/>
-        </w:rPr>
-        <w:t>clone</w:t>
-      </w:r>
-      <w:r>
-        <w:rPr>
-          <w:rFonts w:eastAsia="Microsoft YaHei" w:hint="eastAsia"/>
-        </w:rPr>
-        <w:t xml:space="preserve"> calls here</w:t>
-      </w:r>
-      <w:r>
-        <w:rPr>
-          <w:rFonts w:eastAsia="Microsoft YaHei" w:hint="eastAsia"/>
-        </w:rPr>
-        <w:t xml:space="preserve"> </w:t>
-      </w:r>
-      <w:r>
-        <w:rPr>
-          <w:rFonts w:eastAsia="Microsoft YaHei" w:hint="eastAsia"/>
-        </w:rPr>
-        <w:t>because we would remove them in the future. Well, that time is now!</w:t>
-      </w:r>
-    </w:p>
-    <w:p>
-      <w:pPr>
-        <w:pStyle w:val="Body"/>
-        <w:rPr>
-          <w:rFonts w:eastAsia="Microsoft YaHei"/>
-        </w:rPr>
-      </w:pPr>
-      <w:del w:id="751" w:author="Liz Chadwick" w:date="2017-09-21T16:53:00Z">
-        <w:r>
-          <w:rPr>
-            <w:rFonts w:eastAsia="Microsoft YaHei" w:hint="eastAsia"/>
-          </w:rPr>
-          <w:delText>The reason w</w:delText>
-        </w:r>
-      </w:del>
-      <w:ins w:id="752" w:author="Liz Chadwick" w:date="2017-09-21T16:53:00Z">
-        <w:r>
-          <w:rPr>
-            <w:rFonts w:eastAsia="Microsoft YaHei"/>
-          </w:rPr>
-          <w:t>W</w:t>
-        </w:r>
-      </w:ins>
-      <w:r>
-        <w:rPr>
-          <w:rFonts w:eastAsia="Microsoft YaHei" w:hint="eastAsia"/>
-        </w:rPr>
-        <w:t xml:space="preserve">e needed </w:t>
-      </w:r>
-      <w:r>
-        <w:rPr>
-          <w:rStyle w:val="Literal"/>
-          <w:rFonts w:hint="eastAsia"/>
-        </w:rPr>
-        <w:t>clone</w:t>
-      </w:r>
-      <w:r>
-        <w:rPr>
-          <w:rFonts w:eastAsia="Microsoft YaHei" w:hint="eastAsia"/>
-        </w:rPr>
-        <w:t xml:space="preserve"> here </w:t>
-      </w:r>
-      <w:del w:id="753" w:author="Liz Chadwick" w:date="2017-09-21T16:53:00Z">
-        <w:r>
-          <w:rPr>
-            <w:rFonts w:eastAsia="Microsoft YaHei" w:hint="eastAsia"/>
-          </w:rPr>
-          <w:delText xml:space="preserve">in the first place is that </w:delText>
-        </w:r>
-      </w:del>
-      <w:ins w:id="754" w:author="Liz Chadwick" w:date="2017-09-21T16:53:00Z">
-        <w:r>
-          <w:rPr>
-            <w:rFonts w:eastAsia="Microsoft YaHei"/>
-          </w:rPr>
-          <w:t xml:space="preserve">because </w:t>
-        </w:r>
-      </w:ins>
-      <w:r>
-        <w:rPr>
-          <w:rFonts w:eastAsia="Microsoft YaHei" w:hint="eastAsia"/>
-        </w:rPr>
-        <w:t>we have a slice</w:t>
-      </w:r>
-      <w:r>
-        <w:rPr>
-          <w:rFonts w:eastAsia="Microsoft YaHei" w:hint="eastAsia"/>
-        </w:rPr>
-        <w:t xml:space="preserve"> </w:t>
-      </w:r>
-      <w:r>
-        <w:rPr>
-          <w:rFonts w:eastAsia="Microsoft YaHei" w:hint="eastAsia"/>
-        </w:rPr>
-        <w:t xml:space="preserve">with </w:t>
-      </w:r>
-      <w:r>
-        <w:rPr>
-          <w:rStyle w:val="Literal"/>
-          <w:rFonts w:hint="eastAsia"/>
-        </w:rPr>
-        <w:t>String</w:t>
-      </w:r>
-      <w:r>
-        <w:rPr>
-          <w:rFonts w:eastAsia="Microsoft YaHei" w:hint="eastAsia"/>
-        </w:rPr>
-        <w:t xml:space="preserve"> elements in the parameter </w:t>
-      </w:r>
-      <w:r>
-        <w:rPr>
-          <w:rStyle w:val="Literal"/>
-          <w:rFonts w:hint="eastAsia"/>
-        </w:rPr>
-        <w:t>args</w:t>
-      </w:r>
-      <w:r>
-        <w:rPr>
-          <w:rFonts w:eastAsia="Microsoft YaHei" w:hint="eastAsia"/>
-        </w:rPr>
-        <w:t xml:space="preserve">, but the </w:t>
-      </w:r>
-      <w:r>
-        <w:rPr>
-          <w:rStyle w:val="Literal"/>
-          <w:rFonts w:hint="eastAsia"/>
-        </w:rPr>
-        <w:t>new</w:t>
-      </w:r>
-      <w:r>
-        <w:rPr>
-          <w:rFonts w:eastAsia="Microsoft YaHei" w:hint="eastAsia"/>
-        </w:rPr>
-        <w:t xml:space="preserve"> function does</w:t>
-      </w:r>
-      <w:del w:id="755" w:author="Carol Nichols" w:date="2017-10-05T16:00:00Z">
-        <w:r>
-          <w:rPr>
-            <w:rFonts w:eastAsia="Microsoft YaHei" w:hint="eastAsia"/>
-          </w:rPr>
-          <w:delText xml:space="preserve"> </w:delText>
-        </w:r>
-      </w:del>
-      <w:r>
-        <w:rPr>
-          <w:rFonts w:eastAsia="Microsoft YaHei" w:hint="eastAsia"/>
-        </w:rPr>
-        <w:t>n</w:t>
-      </w:r>
-      <w:ins w:id="756" w:author="Carol Nichols" w:date="2017-10-05T16:00:00Z">
-        <w:r>
-          <w:rPr>
-            <w:rFonts w:eastAsia="Microsoft YaHei"/>
-          </w:rPr>
-          <w:t>’</w:t>
-        </w:r>
-      </w:ins>
-      <w:del w:id="757" w:author="Carol Nichols" w:date="2017-10-05T16:00:00Z">
-        <w:r>
-          <w:rPr>
-            <w:rFonts w:eastAsia="Microsoft YaHei" w:hint="eastAsia"/>
-          </w:rPr>
-          <w:delText>o</w:delText>
-        </w:r>
-      </w:del>
-      <w:r>
-        <w:rPr>
-          <w:rFonts w:eastAsia="Microsoft YaHei" w:hint="eastAsia"/>
-        </w:rPr>
-        <w:t>t</w:t>
-      </w:r>
-      <w:r>
-        <w:rPr>
-          <w:rFonts w:eastAsia="Microsoft YaHei" w:hint="eastAsia"/>
-        </w:rPr>
-        <w:t xml:space="preserve"> </w:t>
-      </w:r>
-      <w:r>
-        <w:rPr>
-          <w:rFonts w:eastAsia="Microsoft YaHei" w:hint="eastAsia"/>
-        </w:rPr>
-        <w:t xml:space="preserve">own </w:t>
-      </w:r>
-      <w:r>
-        <w:rPr>
-          <w:rStyle w:val="Literal"/>
-          <w:rFonts w:hint="eastAsia"/>
-        </w:rPr>
-        <w:t>args</w:t>
-      </w:r>
-      <w:r>
-        <w:rPr>
-          <w:rFonts w:eastAsia="Microsoft YaHei" w:hint="eastAsia"/>
-        </w:rPr>
-        <w:t xml:space="preserve">. In order to be able to return ownership of a </w:t>
-      </w:r>
-      <w:r>
-        <w:rPr>
-          <w:rStyle w:val="Literal"/>
-          <w:rFonts w:hint="eastAsia"/>
-        </w:rPr>
-        <w:t>Config</w:t>
-      </w:r>
-      <w:r>
-        <w:rPr>
-          <w:rFonts w:eastAsia="Microsoft YaHei" w:hint="eastAsia"/>
-        </w:rPr>
-        <w:t xml:space="preserve"> instance, we</w:t>
-      </w:r>
-      <w:r>
-        <w:rPr>
-          <w:rFonts w:eastAsia="Microsoft YaHei" w:hint="eastAsia"/>
-        </w:rPr>
-        <w:t xml:space="preserve"> </w:t>
-      </w:r>
-      <w:del w:id="758" w:author="Liz Chadwick" w:date="2017-09-21T16:53:00Z">
-        <w:r>
-          <w:rPr>
-            <w:rFonts w:eastAsia="Microsoft YaHei" w:hint="eastAsia"/>
-          </w:rPr>
-          <w:delText xml:space="preserve">need </w:delText>
-        </w:r>
-      </w:del>
-      <w:ins w:id="759" w:author="Liz Chadwick" w:date="2017-09-21T16:53:00Z">
-        <w:r>
-          <w:rPr>
-            <w:rFonts w:eastAsia="Microsoft YaHei"/>
-          </w:rPr>
-          <w:t xml:space="preserve">had </w:t>
-        </w:r>
-      </w:ins>
-      <w:r>
-        <w:rPr>
-          <w:rFonts w:eastAsia="Microsoft YaHei" w:hint="eastAsia"/>
-        </w:rPr>
-        <w:t xml:space="preserve">to clone the values </w:t>
-      </w:r>
-      <w:del w:id="760" w:author="Liz Chadwick" w:date="2017-09-21T16:53:00Z">
-        <w:r>
-          <w:rPr>
-            <w:rFonts w:eastAsia="Microsoft YaHei" w:hint="eastAsia"/>
-          </w:rPr>
-          <w:delText xml:space="preserve">that we put in </w:delText>
-        </w:r>
-      </w:del>
-      <w:ins w:id="761" w:author="Liz Chadwick" w:date="2017-09-21T16:53:00Z">
-        <w:r>
-          <w:rPr>
-            <w:rFonts w:eastAsia="Microsoft YaHei"/>
-          </w:rPr>
-          <w:t xml:space="preserve">from </w:t>
-        </w:r>
-      </w:ins>
-      <w:r>
-        <w:rPr>
-          <w:rFonts w:eastAsia="Microsoft YaHei" w:hint="eastAsia"/>
-        </w:rPr>
-        <w:t xml:space="preserve">the </w:t>
-      </w:r>
-      <w:r>
-        <w:rPr>
-          <w:rStyle w:val="Literal"/>
-          <w:rFonts w:hint="eastAsia"/>
-        </w:rPr>
-        <w:t>query</w:t>
-      </w:r>
-      <w:r>
-        <w:rPr>
-          <w:rFonts w:eastAsia="Microsoft YaHei" w:hint="eastAsia"/>
-        </w:rPr>
-        <w:t xml:space="preserve"> and </w:t>
-      </w:r>
-      <w:r>
-        <w:rPr>
-          <w:rStyle w:val="Literal"/>
-          <w:rFonts w:hint="eastAsia"/>
-        </w:rPr>
-        <w:t>filename</w:t>
-      </w:r>
-      <w:r>
-        <w:rPr>
-          <w:rFonts w:eastAsia="Microsoft YaHei" w:hint="eastAsia"/>
-        </w:rPr>
-        <w:t xml:space="preserve"> fields of</w:t>
-      </w:r>
-      <w:r>
-        <w:rPr>
-          <w:rFonts w:eastAsia="Microsoft YaHei" w:hint="eastAsia"/>
-        </w:rPr>
-        <w:t xml:space="preserve"> </w:t>
-      </w:r>
-      <w:r>
-        <w:rPr>
-          <w:rStyle w:val="Literal"/>
-          <w:rFonts w:hint="eastAsia"/>
-        </w:rPr>
-        <w:t>Config</w:t>
-      </w:r>
-      <w:r>
-        <w:rPr>
-          <w:rFonts w:eastAsia="Microsoft YaHei" w:hint="eastAsia"/>
-        </w:rPr>
-        <w:t xml:space="preserve">, so that the </w:t>
-      </w:r>
-      <w:r>
-        <w:rPr>
-          <w:rStyle w:val="Literal"/>
-          <w:rFonts w:hint="eastAsia"/>
-        </w:rPr>
-        <w:t>Config</w:t>
-      </w:r>
-      <w:r>
-        <w:rPr>
-          <w:rFonts w:eastAsia="Microsoft YaHei" w:hint="eastAsia"/>
-        </w:rPr>
-        <w:t xml:space="preserve"> instance can own its values.</w:t>
-      </w:r>
-    </w:p>
-    <w:p>
-      <w:pPr>
-        <w:pStyle w:val="Body"/>
-        <w:rPr>
-          <w:rFonts w:eastAsia="Microsoft YaHei"/>
-        </w:rPr>
-      </w:pPr>
-      <w:r>
-        <w:rPr>
-          <w:rFonts w:eastAsia="Microsoft YaHei" w:hint="eastAsia"/>
-        </w:rPr>
-        <w:t xml:space="preserve">With our new knowledge about iterators, we can change the </w:t>
-      </w:r>
-      <w:r>
-        <w:rPr>
-          <w:rStyle w:val="Literal"/>
-          <w:rFonts w:hint="eastAsia"/>
-        </w:rPr>
-        <w:t>new</w:t>
-      </w:r>
-      <w:r>
-        <w:rPr>
-          <w:rFonts w:eastAsia="Microsoft YaHei" w:hint="eastAsia"/>
-        </w:rPr>
-        <w:t xml:space="preserve"> function to</w:t>
-      </w:r>
-      <w:r>
-        <w:rPr>
-          <w:rFonts w:eastAsia="Microsoft YaHei" w:hint="eastAsia"/>
-        </w:rPr>
-        <w:t xml:space="preserve"> </w:t>
-      </w:r>
-      <w:r>
-        <w:rPr>
-          <w:rFonts w:eastAsia="Microsoft YaHei" w:hint="eastAsia"/>
-        </w:rPr>
-        <w:t>take ownership of an iterator as its argument instead of borrowing a slice.</w:t>
-      </w:r>
-      <w:r>
-        <w:rPr>
-          <w:rFonts w:eastAsia="Microsoft YaHei" w:hint="eastAsia"/>
-        </w:rPr>
-        <w:t xml:space="preserve"> </w:t>
-      </w:r>
-      <w:r>
-        <w:rPr>
-          <w:rFonts w:eastAsia="Microsoft YaHei" w:hint="eastAsia"/>
-        </w:rPr>
-        <w:t>We</w:t>
-      </w:r>
-      <w:r>
-        <w:rPr>
-          <w:rFonts w:eastAsia="Microsoft YaHei"/>
-        </w:rPr>
-        <w:t>’</w:t>
-      </w:r>
-      <w:r>
-        <w:rPr>
-          <w:rFonts w:eastAsia="Microsoft YaHei" w:hint="eastAsia"/>
-        </w:rPr>
         <w:t xml:space="preserve">ll use the iterator functionality instead of the code </w:t>
       </w:r>
-      <w:del w:id="762" w:author="Liz Chadwick" w:date="2017-09-21T16:54:00Z">
+      <w:del w:id="761" w:author="Liz Chadwick" w:date="2017-09-21T16:54:00Z">
         <w:r>
           <w:rPr>
             <w:rFonts w:eastAsia="Microsoft YaHei" w:hint="eastAsia"/>
@@ -24914,7 +24912,7 @@
         </w:rPr>
         <w:t xml:space="preserve"> tak</w:t>
       </w:r>
-      <w:ins w:id="763" w:author="Liz Chadwick" w:date="2017-09-21T16:55:00Z">
+      <w:ins w:id="762" w:author="Liz Chadwick" w:date="2017-09-21T16:55:00Z">
         <w:r>
           <w:rPr>
             <w:rFonts w:eastAsia="Microsoft YaHei"/>
@@ -24922,7 +24920,7 @@
           <w:t>es</w:t>
         </w:r>
       </w:ins>
-      <w:del w:id="764" w:author="Liz Chadwick" w:date="2017-09-21T16:55:00Z">
+      <w:del w:id="763" w:author="Liz Chadwick" w:date="2017-09-21T16:55:00Z">
         <w:r>
           <w:rPr>
             <w:rFonts w:eastAsia="Microsoft YaHei" w:hint="eastAsia"/>
@@ -24936,7 +24934,7 @@
         </w:rPr>
         <w:t xml:space="preserve"> ownership of the iterator and </w:t>
       </w:r>
-      <w:del w:id="765" w:author="Liz Chadwick" w:date="2017-09-21T16:54:00Z">
+      <w:del w:id="764" w:author="Liz Chadwick" w:date="2017-09-21T16:54:00Z">
         <w:r>
           <w:rPr>
             <w:rFonts w:eastAsia="Microsoft YaHei" w:hint="eastAsia"/>
@@ -24944,7 +24942,7 @@
           <w:delText xml:space="preserve">not </w:delText>
         </w:r>
       </w:del>
-      <w:ins w:id="766" w:author="Liz Chadwick" w:date="2017-09-21T16:54:00Z">
+      <w:ins w:id="765" w:author="Liz Chadwick" w:date="2017-09-21T16:54:00Z">
         <w:r>
           <w:rPr>
             <w:rFonts w:eastAsia="Microsoft YaHei"/>
@@ -25023,8 +25021,8 @@
           <w:rFonts w:eastAsia="Microsoft YaHei"/>
         </w:rPr>
       </w:pPr>
-      <w:bookmarkStart w:id="767" w:name="using-the-iterator-returned-by-`env::arg"/>
-      <w:bookmarkEnd w:id="767"/>
+      <w:bookmarkStart w:id="766" w:name="using-the-iterator-returned-by-`env::arg"/>
+      <w:bookmarkEnd w:id="766"/>
       <w:r>
         <w:rPr>
           <w:rFonts w:eastAsia="Microsoft YaHei" w:hint="eastAsia"/>
@@ -25052,7 +25050,7 @@
           <w:rFonts w:eastAsia="Microsoft YaHei"/>
         </w:rPr>
       </w:pPr>
-      <w:ins w:id="768" w:author="Liz Chadwick" w:date="2017-09-21T16:56:00Z">
+      <w:ins w:id="767" w:author="Liz Chadwick" w:date="2017-09-21T16:56:00Z">
         <w:r>
           <w:rPr>
             <w:rFonts w:eastAsia="Microsoft YaHei"/>
@@ -25060,7 +25058,7 @@
           <w:t xml:space="preserve">Open </w:t>
         </w:r>
       </w:ins>
-      <w:del w:id="769" w:author="Liz Chadwick" w:date="2017-09-21T16:56:00Z">
+      <w:del w:id="768" w:author="Liz Chadwick" w:date="2017-09-21T16:56:00Z">
         <w:r>
           <w:rPr>
             <w:rFonts w:eastAsia="Microsoft YaHei" w:hint="eastAsia"/>
@@ -25090,7 +25088,7 @@
         <w:rPr>
           <w:rStyle w:val="EmphasisItalic"/>
           <w:rFonts w:eastAsia="Microsoft YaHei"/>
-          <w:rPrChange w:id="770" w:author="Carol Nichols" w:date="2017-10-05T16:01:00Z">
+          <w:rPrChange w:id="769" w:author="Carol Nichols" w:date="2017-10-05T16:01:00Z">
             <w:rPr>
               <w:rStyle w:val="Literal"/>
               <w:rFonts w:eastAsia="Microsoft YaHei"/>
@@ -25105,7 +25103,7 @@
         </w:rPr>
         <w:t xml:space="preserve">, </w:t>
       </w:r>
-      <w:del w:id="771" w:author="Liz Chadwick" w:date="2017-09-21T16:55:00Z">
+      <w:del w:id="770" w:author="Liz Chadwick" w:date="2017-09-21T16:55:00Z">
         <w:r>
           <w:rPr>
             <w:rFonts w:eastAsia="Microsoft YaHei" w:hint="eastAsia"/>
@@ -25125,7 +25123,7 @@
           <w:delText xml:space="preserve">s </w:delText>
         </w:r>
       </w:del>
-      <w:ins w:id="772" w:author="Liz Chadwick" w:date="2017-09-21T16:56:00Z">
+      <w:ins w:id="771" w:author="Liz Chadwick" w:date="2017-09-21T16:56:00Z">
         <w:r>
           <w:rPr>
             <w:rFonts w:eastAsia="Microsoft YaHei"/>
@@ -25158,7 +25156,7 @@
         </w:rPr>
         <w:t xml:space="preserve">function </w:t>
       </w:r>
-      <w:del w:id="773" w:author="Liz Chadwick" w:date="2017-09-21T16:56:00Z">
+      <w:del w:id="772" w:author="Liz Chadwick" w:date="2017-09-21T16:56:00Z">
         <w:r>
           <w:rPr>
             <w:rFonts w:eastAsia="Microsoft YaHei" w:hint="eastAsia"/>
@@ -25172,8 +25170,8 @@
         </w:rPr>
         <w:t>that we had at the end of Chapter 12</w:t>
       </w:r>
-      <w:ins w:id="774" w:author="Liz Chadwick" w:date="2017-09-21T16:56:00Z">
-        <w:del w:id="775" w:author="Carol Nichols" w:date="2017-10-05T16:01:00Z">
+      <w:ins w:id="773" w:author="Liz Chadwick" w:date="2017-09-21T16:56:00Z">
+        <w:del w:id="774" w:author="Carol Nichols" w:date="2017-10-05T16:01:00Z">
           <w:r>
             <w:rPr>
               <w:rFonts w:eastAsia="Microsoft YaHei"/>
@@ -25193,11 +25191,11 @@
       <w:pPr>
         <w:pStyle w:val="ProductionDirective"/>
         <w:rPr>
-          <w:ins w:id="776" w:author="Carol Nichols" w:date="2017-10-05T16:02:00Z"/>
-          <w:rFonts w:eastAsia="Microsoft YaHei"/>
-        </w:rPr>
-      </w:pPr>
-      <w:ins w:id="777" w:author="Carol Nichols" w:date="2017-10-05T16:02:00Z">
+          <w:ins w:id="775" w:author="Carol Nichols" w:date="2017-10-05T16:02:00Z"/>
+          <w:rFonts w:eastAsia="Microsoft YaHei"/>
+        </w:rPr>
+      </w:pPr>
+      <w:ins w:id="776" w:author="Carol Nichols" w:date="2017-10-05T16:02:00Z">
         <w:r>
           <w:rPr>
             <w:rFonts w:eastAsia="Microsoft YaHei" w:hint="eastAsia"/>
@@ -25335,7 +25333,7 @@
     <w:p>
       <w:pPr>
         <w:pStyle w:val="CodeAWingding"/>
-        <w:pPrChange w:id="778" w:author="Carol Nichols" w:date="2017-10-05T16:49:00Z">
+        <w:pPrChange w:id="777" w:author="Carol Nichols" w:date="2017-10-05T16:49:00Z">
           <w:pPr>
             <w:pStyle w:val="CodeA"/>
           </w:pPr>
@@ -25357,6 +25355,22 @@
           <w:rFonts w:hint="eastAsia"/>
         </w:rPr>
         <w:t xml:space="preserve">    let config = Config::new(env::args()).unwrap_or_else(|err| {</w:t>
+      </w:r>
+    </w:p>
+    <w:p>
+      <w:pPr>
+        <w:pStyle w:val="CodeBWingding"/>
+        <w:pPrChange w:id="778" w:author="Carol Nichols" w:date="2017-10-05T16:50:00Z">
+          <w:pPr>
+            <w:pStyle w:val="CodeB"/>
+          </w:pPr>
+        </w:pPrChange>
+      </w:pPr>
+      <w:r>
+        <w:rPr>
+          <w:rFonts w:hint="eastAsia"/>
+        </w:rPr>
+        <w:t xml:space="preserve">        eprintln!("Problem parsing arguments: {}", err);</w:t>
       </w:r>
     </w:p>
     <w:p>
@@ -25372,7 +25386,7 @@
         <w:rPr>
           <w:rFonts w:hint="eastAsia"/>
         </w:rPr>
-        <w:t xml:space="preserve">        eprintln!("Problem parsing arguments: {}", err);</w:t>
+        <w:t xml:space="preserve">        process::exit(1);</w:t>
       </w:r>
     </w:p>
     <w:p>
@@ -25388,7 +25402,7 @@
         <w:rPr>
           <w:rFonts w:hint="eastAsia"/>
         </w:rPr>
-        <w:t xml:space="preserve">        process::exit(1);</w:t>
+        <w:t xml:space="preserve">    });</w:t>
       </w:r>
     </w:p>
     <w:p>
@@ -25400,12 +25414,6 @@
           </w:pPr>
         </w:pPrChange>
       </w:pPr>
-      <w:r>
-        <w:rPr>
-          <w:rFonts w:hint="eastAsia"/>
-        </w:rPr>
-        <w:t xml:space="preserve">    });</w:t>
-      </w:r>
     </w:p>
     <w:p>
       <w:pPr>
@@ -25416,27 +25424,17 @@
           </w:pPr>
         </w:pPrChange>
       </w:pPr>
-    </w:p>
-    <w:p>
-      <w:pPr>
-        <w:pStyle w:val="CodeBWingding"/>
+      <w:r>
+        <w:rPr>
+          <w:rFonts w:hint="eastAsia"/>
+        </w:rPr>
+        <w:t xml:space="preserve">    // ...snip...</w:t>
+      </w:r>
+    </w:p>
+    <w:p>
+      <w:pPr>
+        <w:pStyle w:val="CodeCWingding"/>
         <w:pPrChange w:id="783" w:author="Carol Nichols" w:date="2017-10-05T16:50:00Z">
-          <w:pPr>
-            <w:pStyle w:val="CodeB"/>
-          </w:pPr>
-        </w:pPrChange>
-      </w:pPr>
-      <w:r>
-        <w:rPr>
-          <w:rFonts w:hint="eastAsia"/>
-        </w:rPr>
-        <w:t xml:space="preserve">    // ...snip...</w:t>
-      </w:r>
-    </w:p>
-    <w:p>
-      <w:pPr>
-        <w:pStyle w:val="CodeCWingding"/>
-        <w:pPrChange w:id="784" w:author="Carol Nichols" w:date="2017-10-05T16:50:00Z">
           <w:pPr>
             <w:pStyle w:val="CodeC"/>
           </w:pPr>
@@ -25640,7 +25638,7 @@
         <w:rPr>
           <w:rStyle w:val="EmphasisItalic"/>
           <w:rFonts w:eastAsia="Microsoft YaHei"/>
-          <w:rPrChange w:id="785" w:author="Carol Nichols" w:date="2017-10-05T16:02:00Z">
+          <w:rPrChange w:id="784" w:author="Carol Nichols" w:date="2017-10-05T16:02:00Z">
             <w:rPr>
               <w:rStyle w:val="Literal"/>
               <w:rFonts w:eastAsia="Microsoft YaHei"/>
@@ -25710,7 +25708,7 @@
     <w:p>
       <w:pPr>
         <w:pStyle w:val="CodeAWingding"/>
-        <w:pPrChange w:id="786" w:author="Carol Nichols" w:date="2017-10-05T16:50:00Z">
+        <w:pPrChange w:id="785" w:author="Carol Nichols" w:date="2017-10-05T16:50:00Z">
           <w:pPr>
             <w:pStyle w:val="CodeA"/>
           </w:pPr>
@@ -25731,7 +25729,18 @@
         <w:rPr>
           <w:rFonts w:hint="eastAsia"/>
         </w:rPr>
-        <w:t xml:space="preserve">    pub fn new(args: std::env::Args) -&gt; Result&lt;Config, &amp;'static str&gt; {</w:t>
+        <w:t xml:space="preserve">    pub fn new(</w:t>
+      </w:r>
+      <w:ins w:id="786" w:author="Carol Nichols" w:date="2017-10-09T12:19:00Z">
+        <w:r>
+          <w:t xml:space="preserve">mut </w:t>
+        </w:r>
+      </w:ins>
+      <w:r>
+        <w:rPr>
+          <w:rFonts w:hint="eastAsia"/>
+        </w:rPr>
+        <w:t>args: std::env::Args) -&gt; Result&lt;Config, &amp;'static str&gt; {</w:t>
       </w:r>
     </w:p>
     <w:p>
@@ -25916,6 +25925,104 @@
         </w:rPr>
         <w:t>.</w:t>
       </w:r>
+      <w:ins w:id="788" w:author="Carol Nichols" w:date="2017-10-09T12:19:00Z">
+        <w:r>
+          <w:rPr>
+            <w:rFonts w:eastAsia="Microsoft YaHei"/>
+          </w:rPr>
+          <w:t xml:space="preserve"> Because we’re taking ownership of </w:t>
+        </w:r>
+        <w:r>
+          <w:rPr>
+            <w:rStyle w:val="Literal"/>
+            <w:rFonts w:eastAsia="Microsoft YaHei"/>
+            <w:rPrChange w:id="789" w:author="Carol Nichols" w:date="2017-10-09T12:20:00Z">
+              <w:rPr>
+                <w:rFonts w:eastAsia="Microsoft YaHei"/>
+              </w:rPr>
+            </w:rPrChange>
+          </w:rPr>
+          <w:t>args</w:t>
+        </w:r>
+        <w:r>
+          <w:rPr>
+            <w:rFonts w:eastAsia="Microsoft YaHei"/>
+          </w:rPr>
+          <w:t xml:space="preserve">, and we’re going to be mutating </w:t>
+        </w:r>
+        <w:r>
+          <w:rPr>
+            <w:rStyle w:val="Literal"/>
+            <w:rFonts w:eastAsia="Microsoft YaHei"/>
+            <w:rPrChange w:id="790" w:author="Carol Nichols" w:date="2017-10-09T12:20:00Z">
+              <w:rPr>
+                <w:rFonts w:eastAsia="Microsoft YaHei"/>
+              </w:rPr>
+            </w:rPrChange>
+          </w:rPr>
+          <w:t>args</w:t>
+        </w:r>
+        <w:r>
+          <w:rPr>
+            <w:rFonts w:eastAsia="Microsoft YaHei"/>
+          </w:rPr>
+          <w:t xml:space="preserve"> by iterating over it, we can add the </w:t>
+        </w:r>
+        <w:r>
+          <w:rPr>
+            <w:rStyle w:val="Literal"/>
+            <w:rFonts w:eastAsia="Microsoft YaHei"/>
+            <w:rPrChange w:id="791" w:author="Carol Nichols" w:date="2017-10-09T12:20:00Z">
+              <w:rPr>
+                <w:rFonts w:eastAsia="Microsoft YaHei"/>
+              </w:rPr>
+            </w:rPrChange>
+          </w:rPr>
+          <w:t>mut</w:t>
+        </w:r>
+        <w:r>
+          <w:rPr>
+            <w:rFonts w:eastAsia="Microsoft YaHei"/>
+          </w:rPr>
+          <w:t xml:space="preserve"> keyword into the specification of the </w:t>
+        </w:r>
+        <w:r>
+          <w:rPr>
+            <w:rStyle w:val="Literal"/>
+            <w:rFonts w:eastAsia="Microsoft YaHei"/>
+            <w:rPrChange w:id="792" w:author="Carol Nichols" w:date="2017-10-09T12:21:00Z">
+              <w:rPr>
+                <w:rFonts w:eastAsia="Microsoft YaHei"/>
+              </w:rPr>
+            </w:rPrChange>
+          </w:rPr>
+          <w:t>args</w:t>
+        </w:r>
+        <w:r>
+          <w:rPr>
+            <w:rFonts w:eastAsia="Microsoft YaHei"/>
+          </w:rPr>
+          <w:t xml:space="preserve"> parameter</w:t>
+        </w:r>
+      </w:ins>
+      <w:ins w:id="793" w:author="Carol Nichols" w:date="2017-10-09T12:22:00Z">
+        <w:r>
+          <w:rPr>
+            <w:rFonts w:eastAsia="Microsoft YaHei"/>
+          </w:rPr>
+          <w:t xml:space="preserve"> to make it mutable</w:t>
+        </w:r>
+      </w:ins>
+      <w:bookmarkStart w:id="794" w:name="_GoBack"/>
+      <w:bookmarkEnd w:id="794"/>
+      <w:ins w:id="795" w:author="Carol Nichols" w:date="2017-10-09T12:19:00Z">
+        <w:r>
+          <w:rPr>
+            <w:rFonts w:eastAsia="Microsoft YaHei"/>
+          </w:rPr>
+          <w:t>.</w:t>
+        </w:r>
+      </w:ins>
     </w:p>
     <w:p>
       <w:pPr>
@@ -25924,8 +26031,8 @@
           <w:rFonts w:eastAsia="Microsoft YaHei"/>
         </w:rPr>
       </w:pPr>
-      <w:bookmarkStart w:id="788" w:name="using-`iterator`-trait-methods-instead-o"/>
-      <w:bookmarkEnd w:id="788"/>
+      <w:bookmarkStart w:id="796" w:name="using-`iterator`-trait-methods-instead-o"/>
+      <w:bookmarkEnd w:id="796"/>
       <w:r>
         <w:rPr>
           <w:rFonts w:eastAsia="Microsoft YaHei" w:hint="eastAsia"/>
@@ -26090,7 +26197,7 @@
     <w:p>
       <w:pPr>
         <w:pStyle w:val="CodeAWingding"/>
-        <w:pPrChange w:id="789" w:author="Carol Nichols" w:date="2017-10-05T16:51:00Z">
+        <w:pPrChange w:id="797" w:author="Carol Nichols" w:date="2017-10-05T16:51:00Z">
           <w:pPr>
             <w:pStyle w:val="CodeA"/>
           </w:pPr>
@@ -26106,7 +26213,7 @@
     <w:p>
       <w:pPr>
         <w:pStyle w:val="CodeBWingding"/>
-        <w:pPrChange w:id="790" w:author="Carol Nichols" w:date="2017-10-05T16:51:00Z">
+        <w:pPrChange w:id="798" w:author="Carol Nichols" w:date="2017-10-05T16:51:00Z">
           <w:pPr>
             <w:pStyle w:val="CodeB"/>
           </w:pPr>
@@ -26236,7 +26343,7 @@
     <w:p>
       <w:pPr>
         <w:pStyle w:val="CodeBWingding"/>
-        <w:pPrChange w:id="791" w:author="Carol Nichols" w:date="2017-10-05T16:51:00Z">
+        <w:pPrChange w:id="799" w:author="Carol Nichols" w:date="2017-10-05T16:51:00Z">
           <w:pPr>
             <w:pStyle w:val="CodeB"/>
           </w:pPr>
@@ -26258,85 +26365,8 @@
       <w:pPr>
         <w:pStyle w:val="CodeBWingding"/>
         <w:rPr>
-          <w:del w:id="792" w:author="Carol Nichols" w:date="2017-10-05T16:52:00Z"/>
-        </w:rPr>
-        <w:pPrChange w:id="793" w:author="Carol Nichols" w:date="2017-10-05T16:52:00Z">
-          <w:pPr>
-            <w:pStyle w:val="CodeB"/>
-          </w:pPr>
-        </w:pPrChange>
-      </w:pPr>
-      <w:r>
-        <w:rPr>
-          <w:rFonts w:hint="eastAsia"/>
-        </w:rPr>
-        <w:t xml:space="preserve">        Ok(Config {</w:t>
-      </w:r>
-    </w:p>
-    <w:p>
-      <w:pPr>
-        <w:pStyle w:val="CodeBWingding"/>
-        <w:rPr>
-          <w:del w:id="794" w:author="Carol Nichols" w:date="2017-10-05T16:52:00Z"/>
-        </w:rPr>
-        <w:pPrChange w:id="795" w:author="Carol Nichols" w:date="2017-10-05T16:52:00Z">
-          <w:pPr>
-            <w:pStyle w:val="CodeB"/>
-          </w:pPr>
-        </w:pPrChange>
-      </w:pPr>
-      <w:del w:id="796" w:author="Carol Nichols" w:date="2017-10-05T16:52:00Z">
-        <w:r>
-          <w:rPr>
-            <w:rFonts w:hint="eastAsia"/>
-          </w:rPr>
-          <w:delText xml:space="preserve">            </w:delText>
-        </w:r>
-      </w:del>
-      <w:ins w:id="797" w:author="Carol Nichols" w:date="2017-10-05T16:52:00Z">
-        <w:r>
-          <w:t xml:space="preserve"> </w:t>
-        </w:r>
-      </w:ins>
-      <w:r>
-        <w:rPr>
-          <w:rFonts w:hint="eastAsia"/>
-        </w:rPr>
-        <w:t>query, filename, case_sensitive</w:t>
-      </w:r>
-      <w:ins w:id="798" w:author="Carol Nichols" w:date="2017-10-05T16:52:00Z">
-        <w:r>
-          <w:t xml:space="preserve"> </w:t>
-        </w:r>
-      </w:ins>
-    </w:p>
-    <w:p>
-      <w:pPr>
-        <w:pStyle w:val="CodeBWingding"/>
-        <w:pPrChange w:id="799" w:author="Carol Nichols" w:date="2017-10-05T16:52:00Z">
-          <w:pPr>
-            <w:pStyle w:val="CodeB"/>
-          </w:pPr>
-        </w:pPrChange>
-      </w:pPr>
-      <w:del w:id="800" w:author="Carol Nichols" w:date="2017-10-05T16:52:00Z">
-        <w:r>
-          <w:rPr>
-            <w:rFonts w:hint="eastAsia"/>
-          </w:rPr>
-          <w:delText xml:space="preserve">        </w:delText>
-        </w:r>
-      </w:del>
-      <w:r>
-        <w:rPr>
-          <w:rFonts w:hint="eastAsia"/>
-        </w:rPr>
-        <w:t>})</w:t>
-      </w:r>
-    </w:p>
-    <w:p>
-      <w:pPr>
-        <w:pStyle w:val="CodeBWingding"/>
+          <w:del w:id="800" w:author="Carol Nichols" w:date="2017-10-05T16:52:00Z"/>
+        </w:rPr>
         <w:pPrChange w:id="801" w:author="Carol Nichols" w:date="2017-10-05T16:52:00Z">
           <w:pPr>
             <w:pStyle w:val="CodeB"/>
@@ -26347,13 +26377,91 @@
         <w:rPr>
           <w:rFonts w:hint="eastAsia"/>
         </w:rPr>
+        <w:lastRenderedPageBreak/>
+        <w:t xml:space="preserve">        Ok(Config {</w:t>
+      </w:r>
+    </w:p>
+    <w:p>
+      <w:pPr>
+        <w:pStyle w:val="CodeBWingding"/>
+        <w:rPr>
+          <w:del w:id="802" w:author="Carol Nichols" w:date="2017-10-05T16:52:00Z"/>
+        </w:rPr>
+        <w:pPrChange w:id="803" w:author="Carol Nichols" w:date="2017-10-05T16:52:00Z">
+          <w:pPr>
+            <w:pStyle w:val="CodeB"/>
+          </w:pPr>
+        </w:pPrChange>
+      </w:pPr>
+      <w:del w:id="804" w:author="Carol Nichols" w:date="2017-10-05T16:52:00Z">
+        <w:r>
+          <w:rPr>
+            <w:rFonts w:hint="eastAsia"/>
+          </w:rPr>
+          <w:delText xml:space="preserve">            </w:delText>
+        </w:r>
+      </w:del>
+      <w:ins w:id="805" w:author="Carol Nichols" w:date="2017-10-05T16:52:00Z">
+        <w:r>
+          <w:t xml:space="preserve"> </w:t>
+        </w:r>
+      </w:ins>
+      <w:r>
+        <w:rPr>
+          <w:rFonts w:hint="eastAsia"/>
+        </w:rPr>
+        <w:t>query, filename, case_sensitive</w:t>
+      </w:r>
+      <w:ins w:id="806" w:author="Carol Nichols" w:date="2017-10-05T16:52:00Z">
+        <w:r>
+          <w:t xml:space="preserve"> </w:t>
+        </w:r>
+      </w:ins>
+    </w:p>
+    <w:p>
+      <w:pPr>
+        <w:pStyle w:val="CodeBWingding"/>
+        <w:pPrChange w:id="807" w:author="Carol Nichols" w:date="2017-10-05T16:52:00Z">
+          <w:pPr>
+            <w:pStyle w:val="CodeB"/>
+          </w:pPr>
+        </w:pPrChange>
+      </w:pPr>
+      <w:del w:id="808" w:author="Carol Nichols" w:date="2017-10-05T16:52:00Z">
+        <w:r>
+          <w:rPr>
+            <w:rFonts w:hint="eastAsia"/>
+          </w:rPr>
+          <w:delText xml:space="preserve">        </w:delText>
+        </w:r>
+      </w:del>
+      <w:r>
+        <w:rPr>
+          <w:rFonts w:hint="eastAsia"/>
+        </w:rPr>
+        <w:t>})</w:t>
+      </w:r>
+    </w:p>
+    <w:p>
+      <w:pPr>
+        <w:pStyle w:val="CodeBWingding"/>
+        <w:pPrChange w:id="809" w:author="Carol Nichols" w:date="2017-10-05T16:52:00Z">
+          <w:pPr>
+            <w:pStyle w:val="CodeB"/>
+          </w:pPr>
+        </w:pPrChange>
+      </w:pPr>
+      <w:r>
+        <w:rPr>
+          <w:rFonts w:hint="eastAsia"/>
+        </w:rPr>
         <w:t xml:space="preserve">    }</w:t>
       </w:r>
     </w:p>
     <w:p>
       <w:pPr>
         <w:pStyle w:val="CodeCWingding"/>
-        <w:pPrChange w:id="802" w:author="Carol Nichols" w:date="2017-10-05T16:52:00Z">
+        <w:pPrChange w:id="810" w:author="Carol Nichols" w:date="2017-10-05T16:52:00Z">
           <w:pPr>
             <w:pStyle w:val="CodeC"/>
           </w:pPr>
@@ -26363,7 +26471,6 @@
         <w:rPr>
           <w:rFonts w:hint="eastAsia"/>
         </w:rPr>
-        <w:lastRenderedPageBreak/>
         <w:t>}</w:t>
       </w:r>
     </w:p>
@@ -26618,8 +26725,8 @@
           <w:rFonts w:eastAsia="Microsoft YaHei"/>
         </w:rPr>
       </w:pPr>
-      <w:bookmarkStart w:id="803" w:name="making-code-clearer-with-iterator-adapto"/>
-      <w:bookmarkEnd w:id="803"/>
+      <w:bookmarkStart w:id="811" w:name="making-code-clearer-with-iterator-adapto"/>
+      <w:bookmarkEnd w:id="811"/>
       <w:r>
         <w:rPr>
           <w:rFonts w:eastAsia="Microsoft YaHei" w:hint="eastAsia"/>
@@ -26841,7 +26948,7 @@
         </w:rPr>
         <w:t xml:space="preserve">We can write this code in a much </w:t>
       </w:r>
-      <w:del w:id="804" w:author="Liz Chadwick" w:date="2017-09-21T16:59:00Z">
+      <w:del w:id="812" w:author="Liz Chadwick" w:date="2017-09-21T16:59:00Z">
         <w:r>
           <w:rPr>
             <w:rFonts w:eastAsia="Microsoft YaHei" w:hint="eastAsia"/>
@@ -26849,7 +26956,7 @@
           <w:delText xml:space="preserve">shorter </w:delText>
         </w:r>
       </w:del>
-      <w:ins w:id="805" w:author="Liz Chadwick" w:date="2017-09-21T16:59:00Z">
+      <w:ins w:id="813" w:author="Liz Chadwick" w:date="2017-09-21T16:59:00Z">
         <w:r>
           <w:rPr>
             <w:rFonts w:eastAsia="Microsoft YaHei"/>
@@ -26863,7 +26970,7 @@
         </w:rPr>
         <w:t xml:space="preserve">way </w:t>
       </w:r>
-      <w:del w:id="806" w:author="Liz Chadwick" w:date="2017-09-21T16:59:00Z">
+      <w:del w:id="814" w:author="Liz Chadwick" w:date="2017-09-21T16:59:00Z">
         <w:r>
           <w:rPr>
             <w:rFonts w:eastAsia="Microsoft YaHei" w:hint="eastAsia"/>
@@ -26877,7 +26984,7 @@
         </w:rPr>
         <w:t>using iterator adaptor methods</w:t>
       </w:r>
-      <w:del w:id="807" w:author="Liz Chadwick" w:date="2017-09-21T17:00:00Z">
+      <w:del w:id="815" w:author="Liz Chadwick" w:date="2017-09-21T17:00:00Z">
         <w:r>
           <w:rPr>
             <w:rFonts w:eastAsia="Microsoft YaHei" w:hint="eastAsia"/>
@@ -26940,8 +27047,8 @@
         </w:rPr>
         <w:t>easier for us to make a future enhancement to make searching happen</w:t>
       </w:r>
-      <w:ins w:id="808" w:author="Liz Chadwick" w:date="2017-09-21T17:00:00Z">
-        <w:del w:id="809" w:author="Carol Nichols" w:date="2017-10-05T16:03:00Z">
+      <w:ins w:id="816" w:author="Liz Chadwick" w:date="2017-09-21T17:00:00Z">
+        <w:del w:id="817" w:author="Carol Nichols" w:date="2017-10-05T16:03:00Z">
           <w:r>
             <w:rPr>
               <w:rFonts w:eastAsia="Microsoft YaHei"/>
@@ -27011,6 +27118,7 @@
         <w:rPr>
           <w:rFonts w:eastAsia="Microsoft YaHei" w:hint="eastAsia"/>
         </w:rPr>
+        <w:lastRenderedPageBreak/>
         <w:t>Filename: src/lib.rs</w:t>
       </w:r>
     </w:p>
@@ -27024,7 +27132,7 @@
           <w:noProof w:val="0"/>
           <w:color w:val="FF0000"/>
         </w:rPr>
-        <w:pPrChange w:id="810" w:author="Carol Nichols" w:date="2017-10-05T16:52:00Z">
+        <w:pPrChange w:id="818" w:author="Carol Nichols" w:date="2017-10-05T16:52:00Z">
           <w:pPr>
             <w:pStyle w:val="CodeA"/>
           </w:pPr>
@@ -27035,7 +27143,6 @@
           <w:rStyle w:val="HTMLCode"/>
           <w:rFonts w:ascii="Courier" w:hAnsi="Courier" w:cs="Times New Roman" w:hint="eastAsia"/>
         </w:rPr>
-        <w:lastRenderedPageBreak/>
         <w:t>pub fn search&lt;'a&gt;(query: &amp;str, contents: &amp;'a str) -&gt; Vec&lt;&amp;'a str&gt; {</w:t>
       </w:r>
     </w:p>
@@ -27094,7 +27201,7 @@
           <w:rStyle w:val="HTMLCode"/>
           <w:rFonts w:ascii="Courier" w:hAnsi="Courier" w:cs="Times New Roman"/>
         </w:rPr>
-        <w:pPrChange w:id="811" w:author="Carol Nichols" w:date="2017-10-05T16:53:00Z">
+        <w:pPrChange w:id="819" w:author="Carol Nichols" w:date="2017-10-05T16:53:00Z">
           <w:pPr>
             <w:pStyle w:val="CodeC"/>
           </w:pPr>
@@ -27199,7 +27306,7 @@
         </w:rPr>
         <w:t>. Similar</w:t>
       </w:r>
-      <w:del w:id="812" w:author="Liz Chadwick" w:date="2017-09-21T17:00:00Z">
+      <w:del w:id="820" w:author="Liz Chadwick" w:date="2017-09-21T17:00:00Z">
         <w:r>
           <w:rPr>
             <w:rFonts w:eastAsia="Microsoft YaHei" w:hint="eastAsia"/>
@@ -27346,7 +27453,7 @@
         </w:rPr>
         <w:t>The next logical question is which style you should choose in your own code</w:t>
       </w:r>
-      <w:ins w:id="813" w:author="Liz Chadwick" w:date="2017-09-21T17:01:00Z">
+      <w:ins w:id="821" w:author="Liz Chadwick" w:date="2017-09-21T17:01:00Z">
         <w:r>
           <w:rPr>
             <w:rFonts w:eastAsia="Microsoft YaHei"/>
@@ -27550,8 +27657,8 @@
           <w:rFonts w:eastAsia="Microsoft YaHei"/>
         </w:rPr>
       </w:pPr>
-      <w:bookmarkStart w:id="814" w:name="comparing-performance:-loops-versus-iter"/>
-      <w:bookmarkEnd w:id="814"/>
+      <w:bookmarkStart w:id="822" w:name="comparing-performance:-loops-versus-iter"/>
+      <w:bookmarkEnd w:id="822"/>
       <w:r>
         <w:rPr>
           <w:rFonts w:eastAsia="Microsoft YaHei" w:hint="eastAsia"/>
@@ -27780,7 +27887,7 @@
       <w:pPr>
         <w:pStyle w:val="Body"/>
         <w:rPr>
-          <w:ins w:id="815" w:author="Liz Chadwick" w:date="2017-09-21T17:02:00Z"/>
+          <w:ins w:id="823" w:author="Liz Chadwick" w:date="2017-09-21T17:02:00Z"/>
           <w:rFonts w:eastAsia="Microsoft YaHei"/>
         </w:rPr>
       </w:pPr>
@@ -27953,7 +28060,7 @@
         <w:rPr>
           <w:rStyle w:val="EmphasisItalic"/>
           <w:rFonts w:eastAsia="Microsoft YaHei"/>
-          <w:rPrChange w:id="816" w:author="Liz Chadwick" w:date="2017-09-21T17:02:00Z">
+          <w:rPrChange w:id="824" w:author="Liz Chadwick" w:date="2017-09-21T17:02:00Z">
             <w:rPr>
               <w:rStyle w:val="Literal"/>
               <w:rFonts w:eastAsia="Microsoft YaHei"/>
@@ -27966,7 +28073,7 @@
         <w:rPr>
           <w:rStyle w:val="EmphasisItalic"/>
           <w:rFonts w:eastAsia="Microsoft YaHei"/>
-          <w:rPrChange w:id="817" w:author="Liz Chadwick" w:date="2017-09-21T17:02:00Z">
+          <w:rPrChange w:id="825" w:author="Liz Chadwick" w:date="2017-09-21T17:02:00Z">
             <w:rPr>
               <w:rFonts w:eastAsia="Microsoft YaHei"/>
             </w:rPr>
@@ -27978,7 +28085,7 @@
         <w:rPr>
           <w:rStyle w:val="EmphasisItalic"/>
           <w:rFonts w:eastAsia="Microsoft YaHei"/>
-          <w:rPrChange w:id="818" w:author="Liz Chadwick" w:date="2017-09-21T17:02:00Z">
+          <w:rPrChange w:id="826" w:author="Liz Chadwick" w:date="2017-09-21T17:02:00Z">
             <w:rPr>
               <w:rStyle w:val="Literal"/>
               <w:rFonts w:eastAsia="Microsoft YaHei"/>
@@ -28005,7 +28112,7 @@
         </w:rPr>
         <w:t>runtime overhead</w:t>
       </w:r>
-      <w:ins w:id="819" w:author="Liz Chadwick" w:date="2017-09-21T17:03:00Z">
+      <w:ins w:id="827" w:author="Liz Chadwick" w:date="2017-09-21T17:03:00Z">
         <w:r>
           <w:rPr>
             <w:rFonts w:eastAsia="Microsoft YaHei"/>
@@ -28031,7 +28138,7 @@
         </w:rPr>
         <w:t xml:space="preserve">and </w:t>
       </w:r>
-      <w:del w:id="820" w:author="Carol Nichols" w:date="2017-10-05T17:23:00Z">
+      <w:del w:id="828" w:author="Carol Nichols" w:date="2017-10-05T17:23:00Z">
         <w:r>
           <w:rPr>
             <w:rFonts w:eastAsia="Microsoft YaHei" w:hint="eastAsia"/>
@@ -28039,7 +28146,7 @@
           <w:delText xml:space="preserve">implementer </w:delText>
         </w:r>
       </w:del>
-      <w:ins w:id="821" w:author="Carol Nichols" w:date="2017-10-05T17:23:00Z">
+      <w:ins w:id="829" w:author="Carol Nichols" w:date="2017-10-05T17:23:00Z">
         <w:r>
           <w:rPr>
             <w:rFonts w:eastAsia="Microsoft YaHei" w:hint="eastAsia"/>
@@ -28069,7 +28176,7 @@
         <w:rPr>
           <w:rStyle w:val="EmphasisItalic"/>
           <w:rFonts w:eastAsia="Microsoft YaHei"/>
-          <w:rPrChange w:id="822" w:author="Liz Chadwick" w:date="2017-09-21T17:03:00Z">
+          <w:rPrChange w:id="830" w:author="Liz Chadwick" w:date="2017-09-21T17:03:00Z">
             <w:rPr>
               <w:rStyle w:val="Literal"/>
               <w:rFonts w:eastAsia="Microsoft YaHei"/>
@@ -28778,7 +28885,7 @@
         <w:rPr>
           <w:rStyle w:val="EmphasisItalic"/>
           <w:rFonts w:eastAsia="Microsoft YaHei"/>
-          <w:rPrChange w:id="823" w:author="Liz Chadwick" w:date="2017-09-21T17:04:00Z">
+          <w:rPrChange w:id="831" w:author="Liz Chadwick" w:date="2017-09-21T17:04:00Z">
             <w:rPr>
               <w:rFonts w:eastAsia="Microsoft YaHei"/>
             </w:rPr>
@@ -28936,8 +29043,8 @@
           <w:rFonts w:eastAsia="Microsoft YaHei"/>
         </w:rPr>
       </w:pPr>
-      <w:bookmarkStart w:id="824" w:name="summary"/>
-      <w:bookmarkEnd w:id="824"/>
+      <w:bookmarkStart w:id="832" w:name="summary"/>
+      <w:bookmarkEnd w:id="832"/>
       <w:r>
         <w:rPr>
           <w:rFonts w:eastAsia="Microsoft YaHei" w:hint="eastAsia"/>
@@ -39427,7 +39534,7 @@
 </file>
 
 <file path=customXml/itemProps1.xml><?xml version="1.0" encoding="utf-8"?>
-<ds:datastoreItem xmlns:ds="http://schemas.openxmlformats.org/officeDocument/2006/customXml" ds:itemID="{F8584801-0AA1-794B-A348-3DFCF2E07533}">
+<ds:datastoreItem xmlns:ds="http://schemas.openxmlformats.org/officeDocument/2006/customXml" ds:itemID="{BDE3F7D5-9096-FF43-AE0A-3EDBF29D0903}">
   <ds:schemaRefs>
     <ds:schemaRef ds:uri="http://schemas.openxmlformats.org/officeDocument/2006/bibliography"/>
   </ds:schemaRefs>

</xml_diff>